<commit_message>
Fixes psuedocode in write up for task 1
</commit_message>
<xml_diff>
--- a/WriteUps/DSA2-C950- TASK1.docx
+++ b/WriteUps/DSA2-C950- TASK1.docx
@@ -189,7 +189,7 @@
           <w:szCs w:val="28"/>
           <w:lang w:val="de-DE"/>
         </w:rPr>
-        <w:t>Student Name</w:t>
+        <w:t>Sarah Kouhail</w:t>
       </w:r>
     </w:p>
     <w:p>
@@ -491,55 +491,7 @@
           <w:sz w:val="22"/>
           <w:szCs w:val="22"/>
         </w:rPr>
-        <w:t xml:space="preserve"> account for the relationships between the components required for the project due to its key-value relationship. Before implementing the algorithm, a </w:t>
-      </w:r>
-      <w:r>
-        <w:rPr>
-          <w:rFonts w:ascii="Arial" w:hAnsi="Arial"/>
-          <w:sz w:val="22"/>
-          <w:szCs w:val="22"/>
-        </w:rPr>
-        <w:t>HashMap</w:t>
-      </w:r>
-      <w:r>
-        <w:rPr>
-          <w:rFonts w:ascii="Arial" w:hAnsi="Arial"/>
-          <w:sz w:val="22"/>
-          <w:szCs w:val="22"/>
-        </w:rPr>
-        <w:t xml:space="preserve"> can be constructed considering the package information provided in the Excel sheets found in the task. Each package can be given a unique ID, which will act as its key, while the object itself serves as the value. Using a </w:t>
-      </w:r>
-      <w:r>
-        <w:rPr>
-          <w:rFonts w:ascii="Arial" w:hAnsi="Arial"/>
-          <w:sz w:val="22"/>
-          <w:szCs w:val="22"/>
-        </w:rPr>
-        <w:t>HashMap</w:t>
-      </w:r>
-      <w:r>
-        <w:rPr>
-          <w:rFonts w:ascii="Arial" w:hAnsi="Arial"/>
-          <w:sz w:val="22"/>
-          <w:szCs w:val="22"/>
-        </w:rPr>
-        <w:t xml:space="preserve"> also allows for efficient retrieval. It provides a constant-time average-case complexity, making it efficient to quickly access package information based on a unique ID. With collision handling, it ensures that different packages with the potential to have identical hash values can exist in the same </w:t>
-      </w:r>
-      <w:r>
-        <w:rPr>
-          <w:rFonts w:ascii="Arial" w:hAnsi="Arial"/>
-          <w:sz w:val="22"/>
-          <w:szCs w:val="22"/>
-        </w:rPr>
-        <w:t>HashMap</w:t>
-      </w:r>
-      <w:r>
-        <w:rPr>
-          <w:rFonts w:ascii="Arial" w:hAnsi="Arial"/>
-          <w:sz w:val="22"/>
-          <w:szCs w:val="22"/>
-        </w:rPr>
-        <w:t>. Finally, it also allows for dynamic updating of the data loaded into it. As packages are</w:t>
+        <w:t xml:space="preserve"> account for the relationships between the components required for the project due to its key-value relationship. Before implementing the algorithm, a HashMap can be constructed considering the package information provided in the Excel sheets found in the task. Each package can be given a unique ID, which will act as its key, while the object itself serves as the value. Using a HashMap also allows for efficient retrieval. It provides a constant-time average-case complexity, making it efficient to quickly access package information based on a unique ID. With collision handling, it ensures that different packages with the potential to have identical hash values can exist in the same HashMap. Finally, it also allows for dynamic updating of the data loaded into it. As packages are</w:t>
       </w:r>
       <w:r>
         <w:rPr>
@@ -555,23 +507,7 @@
           <w:sz w:val="22"/>
           <w:szCs w:val="22"/>
         </w:rPr>
-        <w:t xml:space="preserve">updated (deleted, added, </w:t>
-      </w:r>
-      <w:r>
-        <w:rPr>
-          <w:rFonts w:ascii="Arial" w:hAnsi="Arial"/>
-          <w:sz w:val="22"/>
-          <w:szCs w:val="22"/>
-        </w:rPr>
-        <w:t>etc.</w:t>
-      </w:r>
-      <w:r>
-        <w:rPr>
-          <w:rFonts w:ascii="Arial" w:hAnsi="Arial"/>
-          <w:sz w:val="22"/>
-          <w:szCs w:val="22"/>
-        </w:rPr>
-        <w:t>), it can adjust its internal structure to remain efficient for data retrieval.</w:t>
+        <w:t>updated (deleted, added, etc.), it can adjust its internal structure to remain efficient for data retrieval.</w:t>
       </w:r>
     </w:p>
     <w:p>
@@ -651,16 +587,14 @@
         </w:rPr>
         <w:t xml:space="preserve">#goes through each package from the passed truck object and compares the distance of the #truck’s initial location to #all packages in the truck, continuously stores the shortest distance #that is found from the distance matrix. After the end of each iteration, the package with the #shortest distance is added to an empty list and that package is removed from the unsorted #list. Once the unsorted list is empty, it will return the sorted </w:t>
       </w:r>
-      <w:proofErr w:type="gramStart"/>
-      <w:r>
-        <w:rPr>
-          <w:rFonts w:ascii="Arial" w:hAnsi="Arial"/>
-          <w:sz w:val="22"/>
-          <w:szCs w:val="22"/>
-        </w:rPr>
-        <w:t>list</w:t>
-      </w:r>
-      <w:proofErr w:type="gramEnd"/>
+      <w:r>
+        <w:rPr>
+          <w:rFonts w:ascii="Arial" w:hAnsi="Arial"/>
+          <w:sz w:val="22"/>
+          <w:szCs w:val="22"/>
+        </w:rPr>
+        <w:t>list.</w:t>
+      </w:r>
     </w:p>
     <w:p>
       <w:pPr>
@@ -682,10 +616,8 @@
           <w:sz w:val="22"/>
           <w:szCs w:val="22"/>
         </w:rPr>
-        <w:t xml:space="preserve">Def </w:t>
-      </w:r>
-      <w:proofErr w:type="spellStart"/>
-      <w:proofErr w:type="gramStart"/>
+        <w:t>FUNCTION</w:t>
+      </w:r>
       <w:r>
         <w:rPr>
           <w:rFonts w:ascii="Arial" w:hAnsi="Arial"/>
@@ -694,9 +626,8 @@
           <w:sz w:val="22"/>
           <w:szCs w:val="22"/>
         </w:rPr>
-        <w:t>sortPackages</w:t>
-      </w:r>
-      <w:proofErr w:type="spellEnd"/>
+        <w:t xml:space="preserve"> </w:t>
+      </w:r>
       <w:r>
         <w:rPr>
           <w:rFonts w:ascii="Arial" w:hAnsi="Arial"/>
@@ -705,10 +636,8 @@
           <w:sz w:val="22"/>
           <w:szCs w:val="22"/>
         </w:rPr>
-        <w:t>(</w:t>
-      </w:r>
-      <w:proofErr w:type="spellStart"/>
-      <w:proofErr w:type="gramEnd"/>
+        <w:t>sortPackages (</w:t>
+      </w:r>
       <w:r>
         <w:rPr>
           <w:rFonts w:ascii="Arial" w:hAnsi="Arial"/>
@@ -717,9 +646,8 @@
           <w:sz w:val="22"/>
           <w:szCs w:val="22"/>
         </w:rPr>
-        <w:t>currentIndex</w:t>
-      </w:r>
-      <w:proofErr w:type="spellEnd"/>
+        <w:t>currentIndex, truck):</w:t>
+      </w:r>
       <w:r>
         <w:rPr>
           <w:rFonts w:ascii="Arial" w:hAnsi="Arial"/>
@@ -728,46 +656,115 @@
           <w:sz w:val="22"/>
           <w:szCs w:val="22"/>
         </w:rPr>
-        <w:t xml:space="preserve">(truck’s address index), truck(truck objected passed in)): </w:t>
-      </w:r>
-    </w:p>
-    <w:p>
-      <w:pPr>
-        <w:pStyle w:val="Body"/>
-        <w:spacing w:line="360" w:lineRule="auto"/>
-        <w:rPr>
-          <w:rFonts w:ascii="Arial" w:eastAsia="Arial" w:hAnsi="Arial" w:cs="Arial"/>
-          <w:sz w:val="22"/>
-          <w:szCs w:val="22"/>
-        </w:rPr>
-      </w:pPr>
-      <w:r>
-        <w:rPr>
-          <w:rFonts w:ascii="Arial" w:eastAsia="Arial" w:hAnsi="Arial" w:cs="Arial"/>
-          <w:sz w:val="22"/>
-          <w:szCs w:val="22"/>
-        </w:rPr>
-        <w:tab/>
-      </w:r>
-      <w:proofErr w:type="spellStart"/>
-      <w:r>
-        <w:rPr>
-          <w:rFonts w:ascii="Arial" w:eastAsia="Arial" w:hAnsi="Arial" w:cs="Arial"/>
-          <w:sz w:val="22"/>
-          <w:szCs w:val="22"/>
-        </w:rPr>
-        <w:t>unSortedPackages</w:t>
-      </w:r>
-      <w:proofErr w:type="spellEnd"/>
-      <w:r>
-        <w:rPr>
-          <w:rFonts w:ascii="Arial" w:eastAsia="Arial" w:hAnsi="Arial" w:cs="Arial"/>
-          <w:sz w:val="22"/>
-          <w:szCs w:val="22"/>
-        </w:rPr>
-        <w:t xml:space="preserve"> = [(for each package in truck, lookup </w:t>
-      </w:r>
-      <w:proofErr w:type="spellStart"/>
+        <w:t xml:space="preserve"> </w:t>
+      </w:r>
+    </w:p>
+    <w:p>
+      <w:pPr>
+        <w:pStyle w:val="Body"/>
+        <w:spacing w:line="360" w:lineRule="auto"/>
+        <w:rPr>
+          <w:rFonts w:ascii="Arial" w:eastAsia="Arial" w:hAnsi="Arial" w:cs="Arial"/>
+          <w:sz w:val="22"/>
+          <w:szCs w:val="22"/>
+        </w:rPr>
+      </w:pPr>
+      <w:r>
+        <w:rPr>
+          <w:rFonts w:ascii="Arial" w:eastAsia="Arial" w:hAnsi="Arial" w:cs="Arial"/>
+          <w:sz w:val="22"/>
+          <w:szCs w:val="22"/>
+        </w:rPr>
+        <w:tab/>
+      </w:r>
+      <w:r>
+        <w:rPr>
+          <w:rFonts w:ascii="Arial" w:eastAsia="Arial" w:hAnsi="Arial" w:cs="Arial"/>
+          <w:sz w:val="22"/>
+          <w:szCs w:val="22"/>
+        </w:rPr>
+        <w:t xml:space="preserve">ASSIGN </w:t>
+      </w:r>
+      <w:r>
+        <w:rPr>
+          <w:rFonts w:ascii="Arial" w:eastAsia="Arial" w:hAnsi="Arial" w:cs="Arial"/>
+          <w:sz w:val="22"/>
+          <w:szCs w:val="22"/>
+        </w:rPr>
+        <w:t>unSortedPackages =</w:t>
+      </w:r>
+      <w:r>
+        <w:rPr>
+          <w:rFonts w:ascii="Arial" w:eastAsia="Arial" w:hAnsi="Arial" w:cs="Arial"/>
+          <w:sz w:val="22"/>
+          <w:szCs w:val="22"/>
+        </w:rPr>
+        <w:t xml:space="preserve"> </w:t>
+      </w:r>
+      <w:r>
+        <w:rPr>
+          <w:rFonts w:ascii="Arial" w:eastAsia="Arial" w:hAnsi="Arial" w:cs="Arial"/>
+          <w:sz w:val="22"/>
+          <w:szCs w:val="22"/>
+        </w:rPr>
+        <w:t>[</w:t>
+      </w:r>
+    </w:p>
+    <w:p>
+      <w:pPr>
+        <w:pStyle w:val="Body"/>
+        <w:spacing w:line="360" w:lineRule="auto"/>
+        <w:rPr>
+          <w:rFonts w:ascii="Arial" w:eastAsia="Arial" w:hAnsi="Arial" w:cs="Arial"/>
+          <w:sz w:val="22"/>
+          <w:szCs w:val="22"/>
+        </w:rPr>
+      </w:pPr>
+      <w:r>
+        <w:rPr>
+          <w:rFonts w:ascii="Arial" w:eastAsia="Arial" w:hAnsi="Arial" w:cs="Arial"/>
+          <w:sz w:val="22"/>
+          <w:szCs w:val="22"/>
+        </w:rPr>
+        <w:tab/>
+        <w:t>FOR EACH package in truck:</w:t>
+      </w:r>
+    </w:p>
+    <w:p>
+      <w:pPr>
+        <w:pStyle w:val="Body"/>
+        <w:spacing w:line="360" w:lineRule="auto"/>
+        <w:rPr>
+          <w:rFonts w:ascii="Arial" w:eastAsia="Arial" w:hAnsi="Arial" w:cs="Arial"/>
+          <w:sz w:val="22"/>
+          <w:szCs w:val="22"/>
+        </w:rPr>
+      </w:pPr>
+      <w:r>
+        <w:rPr>
+          <w:rFonts w:ascii="Arial" w:eastAsia="Arial" w:hAnsi="Arial" w:cs="Arial"/>
+          <w:sz w:val="22"/>
+          <w:szCs w:val="22"/>
+        </w:rPr>
+        <w:tab/>
+      </w:r>
+      <w:r>
+        <w:rPr>
+          <w:rFonts w:ascii="Arial" w:eastAsia="Arial" w:hAnsi="Arial" w:cs="Arial"/>
+          <w:sz w:val="22"/>
+          <w:szCs w:val="22"/>
+        </w:rPr>
+        <w:tab/>
+      </w:r>
+      <w:r>
+        <w:rPr>
+          <w:rFonts w:ascii="Arial" w:eastAsia="Arial" w:hAnsi="Arial" w:cs="Arial"/>
+          <w:sz w:val="22"/>
+          <w:szCs w:val="22"/>
+        </w:rPr>
+        <w:t xml:space="preserve">package HashMap GET </w:t>
+      </w:r>
+      <w:proofErr w:type="gramStart"/>
       <w:r>
         <w:rPr>
           <w:rFonts w:ascii="Arial" w:eastAsia="Arial" w:hAnsi="Arial" w:cs="Arial"/>
@@ -776,100 +773,121 @@
         </w:rPr>
         <w:t>packageID</w:t>
       </w:r>
-      <w:proofErr w:type="spellEnd"/>
-      <w:r>
-        <w:rPr>
-          <w:rFonts w:ascii="Arial" w:eastAsia="Arial" w:hAnsi="Arial" w:cs="Arial"/>
-          <w:sz w:val="22"/>
-          <w:szCs w:val="22"/>
-        </w:rPr>
-        <w:t xml:space="preserve"> from </w:t>
-      </w:r>
-      <w:proofErr w:type="spellStart"/>
-      <w:r>
-        <w:rPr>
-          <w:rFonts w:ascii="Arial" w:eastAsia="Arial" w:hAnsi="Arial" w:cs="Arial"/>
-          <w:sz w:val="22"/>
-          <w:szCs w:val="22"/>
-        </w:rPr>
-        <w:t>hashMap</w:t>
-      </w:r>
-      <w:proofErr w:type="spellEnd"/>
-      <w:r>
-        <w:rPr>
-          <w:rFonts w:ascii="Arial" w:eastAsia="Arial" w:hAnsi="Arial" w:cs="Arial"/>
-          <w:sz w:val="22"/>
-          <w:szCs w:val="22"/>
-        </w:rPr>
-        <w:t>)]</w:t>
-      </w:r>
-    </w:p>
-    <w:p>
-      <w:pPr>
-        <w:pStyle w:val="Body"/>
-        <w:spacing w:line="360" w:lineRule="auto"/>
-        <w:rPr>
-          <w:rFonts w:ascii="Arial" w:eastAsia="Arial" w:hAnsi="Arial" w:cs="Arial"/>
-          <w:sz w:val="22"/>
-          <w:szCs w:val="22"/>
-        </w:rPr>
-      </w:pPr>
-      <w:r>
-        <w:rPr>
-          <w:rFonts w:ascii="Arial" w:eastAsia="Arial" w:hAnsi="Arial" w:cs="Arial"/>
-          <w:sz w:val="22"/>
-          <w:szCs w:val="22"/>
-        </w:rPr>
-        <w:tab/>
-      </w:r>
-      <w:proofErr w:type="spellStart"/>
-      <w:r>
-        <w:rPr>
-          <w:rFonts w:ascii="Arial" w:eastAsia="Arial" w:hAnsi="Arial" w:cs="Arial"/>
-          <w:sz w:val="22"/>
-          <w:szCs w:val="22"/>
-        </w:rPr>
-        <w:t>sortedPackages</w:t>
-      </w:r>
-      <w:proofErr w:type="spellEnd"/>
-      <w:r>
-        <w:rPr>
-          <w:rFonts w:ascii="Arial" w:eastAsia="Arial" w:hAnsi="Arial" w:cs="Arial"/>
-          <w:sz w:val="22"/>
-          <w:szCs w:val="22"/>
-        </w:rPr>
-        <w:t xml:space="preserve"> = [] &lt; empty list</w:t>
-      </w:r>
-    </w:p>
-    <w:p>
-      <w:pPr>
-        <w:pStyle w:val="Body"/>
-        <w:spacing w:line="360" w:lineRule="auto"/>
-        <w:rPr>
-          <w:rFonts w:ascii="Arial" w:eastAsia="Arial" w:hAnsi="Arial" w:cs="Arial"/>
-          <w:sz w:val="22"/>
-          <w:szCs w:val="22"/>
-        </w:rPr>
-      </w:pPr>
-      <w:r>
-        <w:rPr>
-          <w:rFonts w:ascii="Arial" w:eastAsia="Arial" w:hAnsi="Arial" w:cs="Arial"/>
-          <w:sz w:val="22"/>
-          <w:szCs w:val="22"/>
-        </w:rPr>
-        <w:tab/>
-        <w:t xml:space="preserve">while there are packages still in </w:t>
-      </w:r>
-      <w:proofErr w:type="spellStart"/>
-      <w:r>
-        <w:rPr>
-          <w:rFonts w:ascii="Arial" w:eastAsia="Arial" w:hAnsi="Arial" w:cs="Arial"/>
-          <w:sz w:val="22"/>
-          <w:szCs w:val="22"/>
-        </w:rPr>
-        <w:t>unOrderderedPackages</w:t>
-      </w:r>
-      <w:proofErr w:type="spellEnd"/>
+      <w:proofErr w:type="gramEnd"/>
+    </w:p>
+    <w:p>
+      <w:pPr>
+        <w:pStyle w:val="Body"/>
+        <w:spacing w:line="360" w:lineRule="auto"/>
+        <w:rPr>
+          <w:rFonts w:ascii="Arial" w:eastAsia="Arial" w:hAnsi="Arial" w:cs="Arial"/>
+          <w:sz w:val="22"/>
+          <w:szCs w:val="22"/>
+        </w:rPr>
+      </w:pPr>
+      <w:r>
+        <w:rPr>
+          <w:rFonts w:ascii="Arial" w:eastAsia="Arial" w:hAnsi="Arial" w:cs="Arial"/>
+          <w:sz w:val="22"/>
+          <w:szCs w:val="22"/>
+        </w:rPr>
+        <w:tab/>
+        <w:t>END FOR]</w:t>
+      </w:r>
+    </w:p>
+    <w:p>
+      <w:pPr>
+        <w:pStyle w:val="Body"/>
+        <w:spacing w:line="360" w:lineRule="auto"/>
+        <w:rPr>
+          <w:rFonts w:ascii="Arial" w:eastAsia="Arial" w:hAnsi="Arial" w:cs="Arial"/>
+          <w:sz w:val="22"/>
+          <w:szCs w:val="22"/>
+        </w:rPr>
+      </w:pPr>
+      <w:r>
+        <w:rPr>
+          <w:rFonts w:ascii="Arial" w:eastAsia="Arial" w:hAnsi="Arial" w:cs="Arial"/>
+          <w:sz w:val="22"/>
+          <w:szCs w:val="22"/>
+        </w:rPr>
+        <w:tab/>
+      </w:r>
+      <w:r>
+        <w:rPr>
+          <w:rFonts w:ascii="Arial" w:eastAsia="Arial" w:hAnsi="Arial" w:cs="Arial"/>
+          <w:sz w:val="22"/>
+          <w:szCs w:val="22"/>
+        </w:rPr>
+        <w:t xml:space="preserve">ASSIGN </w:t>
+      </w:r>
+      <w:r>
+        <w:rPr>
+          <w:rFonts w:ascii="Arial" w:eastAsia="Arial" w:hAnsi="Arial" w:cs="Arial"/>
+          <w:sz w:val="22"/>
+          <w:szCs w:val="22"/>
+        </w:rPr>
+        <w:t>sortedPackages = [] &lt; empty list</w:t>
+      </w:r>
+    </w:p>
+    <w:p>
+      <w:pPr>
+        <w:pStyle w:val="Body"/>
+        <w:spacing w:line="360" w:lineRule="auto"/>
+        <w:rPr>
+          <w:rFonts w:ascii="Arial" w:eastAsia="Arial" w:hAnsi="Arial" w:cs="Arial"/>
+          <w:sz w:val="22"/>
+          <w:szCs w:val="22"/>
+        </w:rPr>
+      </w:pPr>
+      <w:r>
+        <w:rPr>
+          <w:rFonts w:ascii="Arial" w:eastAsia="Arial" w:hAnsi="Arial" w:cs="Arial"/>
+          <w:sz w:val="22"/>
+          <w:szCs w:val="22"/>
+        </w:rPr>
+        <w:tab/>
+      </w:r>
+      <w:r>
+        <w:rPr>
+          <w:rFonts w:ascii="Arial" w:eastAsia="Arial" w:hAnsi="Arial" w:cs="Arial"/>
+          <w:sz w:val="22"/>
+          <w:szCs w:val="22"/>
+        </w:rPr>
+        <w:t xml:space="preserve">WHILE </w:t>
+      </w:r>
+      <w:r>
+        <w:rPr>
+          <w:rFonts w:ascii="Arial" w:eastAsia="Arial" w:hAnsi="Arial" w:cs="Arial"/>
+          <w:sz w:val="22"/>
+          <w:szCs w:val="22"/>
+        </w:rPr>
+        <w:t>un</w:t>
+      </w:r>
+      <w:r>
+        <w:rPr>
+          <w:rFonts w:ascii="Arial" w:eastAsia="Arial" w:hAnsi="Arial" w:cs="Arial"/>
+          <w:sz w:val="22"/>
+          <w:szCs w:val="22"/>
+        </w:rPr>
+        <w:t>Sort</w:t>
+      </w:r>
+      <w:r>
+        <w:rPr>
+          <w:rFonts w:ascii="Arial" w:eastAsia="Arial" w:hAnsi="Arial" w:cs="Arial"/>
+          <w:sz w:val="22"/>
+          <w:szCs w:val="22"/>
+        </w:rPr>
+        <w:t>edPackages</w:t>
+      </w:r>
+      <w:r>
+        <w:rPr>
+          <w:rFonts w:ascii="Arial" w:eastAsia="Arial" w:hAnsi="Arial" w:cs="Arial"/>
+          <w:sz w:val="22"/>
+          <w:szCs w:val="22"/>
+        </w:rPr>
+        <w:t xml:space="preserve"> is not empty</w:t>
+      </w:r>
       <w:r>
         <w:rPr>
           <w:rFonts w:ascii="Arial" w:eastAsia="Arial" w:hAnsi="Arial" w:cs="Arial"/>
@@ -905,115 +923,386 @@
         </w:rPr>
         <w:tab/>
       </w:r>
-      <w:proofErr w:type="spellStart"/>
-      <w:r>
-        <w:rPr>
-          <w:rFonts w:ascii="Arial" w:eastAsia="Arial" w:hAnsi="Arial" w:cs="Arial"/>
-          <w:sz w:val="22"/>
-          <w:szCs w:val="22"/>
-        </w:rPr>
-        <w:t>shortestDistance</w:t>
-      </w:r>
-      <w:proofErr w:type="spellEnd"/>
-      <w:r>
-        <w:rPr>
-          <w:rFonts w:ascii="Arial" w:eastAsia="Arial" w:hAnsi="Arial" w:cs="Arial"/>
-          <w:sz w:val="22"/>
-          <w:szCs w:val="22"/>
-        </w:rPr>
-        <w:t xml:space="preserve"> = </w:t>
-      </w:r>
-      <w:r>
-        <w:rPr>
-          <w:rFonts w:ascii="Arial" w:hAnsi="Arial"/>
-          <w:sz w:val="22"/>
-          <w:szCs w:val="22"/>
-        </w:rPr>
-        <w:t>‘Infinity’</w:t>
-      </w:r>
-    </w:p>
-    <w:p>
-      <w:pPr>
-        <w:pStyle w:val="Body"/>
-        <w:spacing w:line="360" w:lineRule="auto"/>
-        <w:rPr>
-          <w:rFonts w:ascii="Arial" w:eastAsia="Arial" w:hAnsi="Arial" w:cs="Arial"/>
-          <w:sz w:val="22"/>
-          <w:szCs w:val="22"/>
-        </w:rPr>
-      </w:pPr>
-      <w:r>
-        <w:rPr>
-          <w:rFonts w:ascii="Arial" w:eastAsia="Arial" w:hAnsi="Arial" w:cs="Arial"/>
-          <w:sz w:val="22"/>
-          <w:szCs w:val="22"/>
-        </w:rPr>
-        <w:tab/>
-      </w:r>
-      <w:r>
-        <w:rPr>
-          <w:rFonts w:ascii="Arial" w:eastAsia="Arial" w:hAnsi="Arial" w:cs="Arial"/>
-          <w:sz w:val="22"/>
-          <w:szCs w:val="22"/>
-        </w:rPr>
-        <w:tab/>
-      </w:r>
-      <w:proofErr w:type="spellStart"/>
-      <w:r>
-        <w:rPr>
-          <w:rFonts w:ascii="Arial" w:eastAsia="Arial" w:hAnsi="Arial" w:cs="Arial"/>
-          <w:sz w:val="22"/>
-          <w:szCs w:val="22"/>
-        </w:rPr>
-        <w:t>nextPackage</w:t>
-      </w:r>
-      <w:proofErr w:type="spellEnd"/>
-      <w:r>
-        <w:rPr>
-          <w:rFonts w:ascii="Arial" w:eastAsia="Arial" w:hAnsi="Arial" w:cs="Arial"/>
-          <w:sz w:val="22"/>
-          <w:szCs w:val="22"/>
-        </w:rPr>
-        <w:t xml:space="preserve"> = none</w:t>
-      </w:r>
-    </w:p>
-    <w:p>
-      <w:pPr>
-        <w:pStyle w:val="Body"/>
-        <w:spacing w:line="360" w:lineRule="auto"/>
-        <w:rPr>
-          <w:rFonts w:ascii="Arial" w:eastAsia="Arial" w:hAnsi="Arial" w:cs="Arial"/>
-          <w:sz w:val="22"/>
-          <w:szCs w:val="22"/>
-        </w:rPr>
-      </w:pPr>
-      <w:r>
-        <w:rPr>
-          <w:rFonts w:ascii="Arial" w:eastAsia="Arial" w:hAnsi="Arial" w:cs="Arial"/>
-          <w:sz w:val="22"/>
-          <w:szCs w:val="22"/>
-        </w:rPr>
-        <w:tab/>
-      </w:r>
-      <w:r>
-        <w:rPr>
-          <w:rFonts w:ascii="Arial" w:eastAsia="Arial" w:hAnsi="Arial" w:cs="Arial"/>
-          <w:sz w:val="22"/>
-          <w:szCs w:val="22"/>
-        </w:rPr>
-        <w:tab/>
-        <w:t xml:space="preserve">for all packages in </w:t>
-      </w:r>
-      <w:proofErr w:type="spellStart"/>
-      <w:r>
-        <w:rPr>
-          <w:rFonts w:ascii="Arial" w:eastAsia="Arial" w:hAnsi="Arial" w:cs="Arial"/>
-          <w:sz w:val="22"/>
-          <w:szCs w:val="22"/>
-        </w:rPr>
-        <w:t>unOrderedPackages</w:t>
-      </w:r>
-      <w:proofErr w:type="spellEnd"/>
+      <w:r>
+        <w:rPr>
+          <w:rFonts w:ascii="Arial" w:eastAsia="Arial" w:hAnsi="Arial" w:cs="Arial"/>
+          <w:sz w:val="22"/>
+          <w:szCs w:val="22"/>
+        </w:rPr>
+        <w:t xml:space="preserve">ASSIGN </w:t>
+      </w:r>
+      <w:r>
+        <w:rPr>
+          <w:rFonts w:ascii="Arial" w:eastAsia="Arial" w:hAnsi="Arial" w:cs="Arial"/>
+          <w:sz w:val="22"/>
+          <w:szCs w:val="22"/>
+        </w:rPr>
+        <w:t xml:space="preserve">shortestDistance = </w:t>
+      </w:r>
+      <w:r>
+        <w:rPr>
+          <w:rFonts w:ascii="Arial" w:hAnsi="Arial"/>
+          <w:sz w:val="22"/>
+          <w:szCs w:val="22"/>
+        </w:rPr>
+        <w:t>I</w:t>
+      </w:r>
+      <w:r>
+        <w:rPr>
+          <w:rFonts w:ascii="Arial" w:hAnsi="Arial"/>
+          <w:sz w:val="22"/>
+          <w:szCs w:val="22"/>
+        </w:rPr>
+        <w:t>nfinity</w:t>
+      </w:r>
+    </w:p>
+    <w:p>
+      <w:pPr>
+        <w:pStyle w:val="Body"/>
+        <w:spacing w:line="360" w:lineRule="auto"/>
+        <w:rPr>
+          <w:rFonts w:ascii="Arial" w:eastAsia="Arial" w:hAnsi="Arial" w:cs="Arial"/>
+          <w:sz w:val="22"/>
+          <w:szCs w:val="22"/>
+        </w:rPr>
+      </w:pPr>
+      <w:r>
+        <w:rPr>
+          <w:rFonts w:ascii="Arial" w:eastAsia="Arial" w:hAnsi="Arial" w:cs="Arial"/>
+          <w:sz w:val="22"/>
+          <w:szCs w:val="22"/>
+        </w:rPr>
+        <w:tab/>
+      </w:r>
+      <w:r>
+        <w:rPr>
+          <w:rFonts w:ascii="Arial" w:eastAsia="Arial" w:hAnsi="Arial" w:cs="Arial"/>
+          <w:sz w:val="22"/>
+          <w:szCs w:val="22"/>
+        </w:rPr>
+        <w:tab/>
+      </w:r>
+      <w:r>
+        <w:rPr>
+          <w:rFonts w:ascii="Arial" w:eastAsia="Arial" w:hAnsi="Arial" w:cs="Arial"/>
+          <w:sz w:val="22"/>
+          <w:szCs w:val="22"/>
+        </w:rPr>
+        <w:t xml:space="preserve">ASSIGN </w:t>
+      </w:r>
+      <w:r>
+        <w:rPr>
+          <w:rFonts w:ascii="Arial" w:eastAsia="Arial" w:hAnsi="Arial" w:cs="Arial"/>
+          <w:sz w:val="22"/>
+          <w:szCs w:val="22"/>
+        </w:rPr>
+        <w:t xml:space="preserve">nextPackage = </w:t>
+      </w:r>
+      <w:r>
+        <w:rPr>
+          <w:rFonts w:ascii="Arial" w:eastAsia="Arial" w:hAnsi="Arial" w:cs="Arial"/>
+          <w:sz w:val="22"/>
+          <w:szCs w:val="22"/>
+        </w:rPr>
+        <w:t>N</w:t>
+      </w:r>
+      <w:r>
+        <w:rPr>
+          <w:rFonts w:ascii="Arial" w:eastAsia="Arial" w:hAnsi="Arial" w:cs="Arial"/>
+          <w:sz w:val="22"/>
+          <w:szCs w:val="22"/>
+        </w:rPr>
+        <w:t>one</w:t>
+      </w:r>
+    </w:p>
+    <w:p>
+      <w:pPr>
+        <w:pStyle w:val="Body"/>
+        <w:spacing w:line="360" w:lineRule="auto"/>
+        <w:rPr>
+          <w:rFonts w:ascii="Arial" w:eastAsia="Arial" w:hAnsi="Arial" w:cs="Arial"/>
+          <w:sz w:val="22"/>
+          <w:szCs w:val="22"/>
+        </w:rPr>
+      </w:pPr>
+      <w:r>
+        <w:rPr>
+          <w:rFonts w:ascii="Arial" w:eastAsia="Arial" w:hAnsi="Arial" w:cs="Arial"/>
+          <w:sz w:val="22"/>
+          <w:szCs w:val="22"/>
+        </w:rPr>
+        <w:tab/>
+      </w:r>
+      <w:r>
+        <w:rPr>
+          <w:rFonts w:ascii="Arial" w:eastAsia="Arial" w:hAnsi="Arial" w:cs="Arial"/>
+          <w:sz w:val="22"/>
+          <w:szCs w:val="22"/>
+        </w:rPr>
+        <w:tab/>
+      </w:r>
+      <w:r>
+        <w:rPr>
+          <w:rFonts w:ascii="Arial" w:eastAsia="Arial" w:hAnsi="Arial" w:cs="Arial"/>
+          <w:sz w:val="22"/>
+          <w:szCs w:val="22"/>
+        </w:rPr>
+        <w:t xml:space="preserve">FOR </w:t>
+      </w:r>
+      <w:r>
+        <w:rPr>
+          <w:rFonts w:ascii="Arial" w:eastAsia="Arial" w:hAnsi="Arial" w:cs="Arial"/>
+          <w:sz w:val="22"/>
+          <w:szCs w:val="22"/>
+        </w:rPr>
+        <w:t>EACH</w:t>
+      </w:r>
+      <w:r>
+        <w:rPr>
+          <w:rFonts w:ascii="Arial" w:eastAsia="Arial" w:hAnsi="Arial" w:cs="Arial"/>
+          <w:sz w:val="22"/>
+          <w:szCs w:val="22"/>
+        </w:rPr>
+        <w:t xml:space="preserve"> package in unOrderedPackages:</w:t>
+      </w:r>
+    </w:p>
+    <w:p>
+      <w:pPr>
+        <w:pStyle w:val="Body"/>
+        <w:spacing w:line="360" w:lineRule="auto"/>
+        <w:rPr>
+          <w:rFonts w:ascii="Arial" w:eastAsia="Arial" w:hAnsi="Arial" w:cs="Arial"/>
+          <w:sz w:val="22"/>
+          <w:szCs w:val="22"/>
+        </w:rPr>
+      </w:pPr>
+      <w:r>
+        <w:rPr>
+          <w:rFonts w:ascii="Arial" w:eastAsia="Arial" w:hAnsi="Arial" w:cs="Arial"/>
+          <w:sz w:val="22"/>
+          <w:szCs w:val="22"/>
+        </w:rPr>
+        <w:tab/>
+      </w:r>
+      <w:r>
+        <w:rPr>
+          <w:rFonts w:ascii="Arial" w:eastAsia="Arial" w:hAnsi="Arial" w:cs="Arial"/>
+          <w:sz w:val="22"/>
+          <w:szCs w:val="22"/>
+        </w:rPr>
+        <w:tab/>
+      </w:r>
+      <w:r>
+        <w:rPr>
+          <w:rFonts w:ascii="Arial" w:eastAsia="Arial" w:hAnsi="Arial" w:cs="Arial"/>
+          <w:sz w:val="22"/>
+          <w:szCs w:val="22"/>
+        </w:rPr>
+        <w:tab/>
+        <w:t xml:space="preserve">packageIndex = </w:t>
+      </w:r>
+      <w:r>
+        <w:rPr>
+          <w:rFonts w:ascii="Arial" w:eastAsia="Arial" w:hAnsi="Arial" w:cs="Arial"/>
+          <w:sz w:val="22"/>
+          <w:szCs w:val="22"/>
+        </w:rPr>
+        <w:t>GET location Index</w:t>
+      </w:r>
+    </w:p>
+    <w:p>
+      <w:pPr>
+        <w:pStyle w:val="Body"/>
+        <w:spacing w:line="360" w:lineRule="auto"/>
+        <w:rPr>
+          <w:rFonts w:ascii="Arial" w:eastAsia="Arial" w:hAnsi="Arial" w:cs="Arial"/>
+          <w:sz w:val="22"/>
+          <w:szCs w:val="22"/>
+        </w:rPr>
+      </w:pPr>
+      <w:r>
+        <w:rPr>
+          <w:rFonts w:ascii="Arial" w:eastAsia="Arial" w:hAnsi="Arial" w:cs="Arial"/>
+          <w:sz w:val="22"/>
+          <w:szCs w:val="22"/>
+        </w:rPr>
+        <w:tab/>
+      </w:r>
+      <w:r>
+        <w:rPr>
+          <w:rFonts w:ascii="Arial" w:eastAsia="Arial" w:hAnsi="Arial" w:cs="Arial"/>
+          <w:sz w:val="22"/>
+          <w:szCs w:val="22"/>
+        </w:rPr>
+        <w:tab/>
+      </w:r>
+      <w:r>
+        <w:rPr>
+          <w:rFonts w:ascii="Arial" w:eastAsia="Arial" w:hAnsi="Arial" w:cs="Arial"/>
+          <w:sz w:val="22"/>
+          <w:szCs w:val="22"/>
+        </w:rPr>
+        <w:tab/>
+      </w:r>
+      <w:r>
+        <w:rPr>
+          <w:rFonts w:ascii="Arial" w:eastAsia="Arial" w:hAnsi="Arial" w:cs="Arial"/>
+          <w:sz w:val="22"/>
+          <w:szCs w:val="22"/>
+        </w:rPr>
+        <w:t>IF</w:t>
+      </w:r>
+      <w:r>
+        <w:rPr>
+          <w:rFonts w:ascii="Arial" w:eastAsia="Arial" w:hAnsi="Arial" w:cs="Arial"/>
+          <w:sz w:val="22"/>
+          <w:szCs w:val="22"/>
+        </w:rPr>
+        <w:t xml:space="preserve"> currentIndex is not None and packageIndex is not None</w:t>
+      </w:r>
+      <w:r>
+        <w:rPr>
+          <w:rFonts w:ascii="Arial" w:eastAsia="Arial" w:hAnsi="Arial" w:cs="Arial"/>
+          <w:sz w:val="22"/>
+          <w:szCs w:val="22"/>
+        </w:rPr>
+        <w:t xml:space="preserve"> THEN</w:t>
+      </w:r>
+    </w:p>
+    <w:p>
+      <w:pPr>
+        <w:pStyle w:val="Body"/>
+        <w:spacing w:line="360" w:lineRule="auto"/>
+        <w:rPr>
+          <w:rFonts w:ascii="Arial" w:eastAsia="Arial" w:hAnsi="Arial" w:cs="Arial"/>
+          <w:sz w:val="22"/>
+          <w:szCs w:val="22"/>
+        </w:rPr>
+      </w:pPr>
+      <w:r>
+        <w:rPr>
+          <w:rFonts w:ascii="Arial" w:eastAsia="Arial" w:hAnsi="Arial" w:cs="Arial"/>
+          <w:sz w:val="22"/>
+          <w:szCs w:val="22"/>
+        </w:rPr>
+        <w:tab/>
+      </w:r>
+      <w:r>
+        <w:rPr>
+          <w:rFonts w:ascii="Arial" w:eastAsia="Arial" w:hAnsi="Arial" w:cs="Arial"/>
+          <w:sz w:val="22"/>
+          <w:szCs w:val="22"/>
+        </w:rPr>
+        <w:tab/>
+      </w:r>
+      <w:r>
+        <w:rPr>
+          <w:rFonts w:ascii="Arial" w:eastAsia="Arial" w:hAnsi="Arial" w:cs="Arial"/>
+          <w:sz w:val="22"/>
+          <w:szCs w:val="22"/>
+        </w:rPr>
+        <w:tab/>
+      </w:r>
+      <w:r>
+        <w:rPr>
+          <w:rFonts w:ascii="Arial" w:eastAsia="Arial" w:hAnsi="Arial" w:cs="Arial"/>
+          <w:sz w:val="22"/>
+          <w:szCs w:val="22"/>
+        </w:rPr>
+        <w:tab/>
+        <w:t xml:space="preserve">distance = </w:t>
+      </w:r>
+      <w:r>
+        <w:rPr>
+          <w:rFonts w:ascii="Arial" w:eastAsia="Arial" w:hAnsi="Arial" w:cs="Arial"/>
+          <w:sz w:val="22"/>
+          <w:szCs w:val="22"/>
+        </w:rPr>
+        <w:t>GET</w:t>
+      </w:r>
+      <w:r>
+        <w:rPr>
+          <w:rFonts w:ascii="Arial" w:eastAsia="Arial" w:hAnsi="Arial" w:cs="Arial"/>
+          <w:sz w:val="22"/>
+          <w:szCs w:val="22"/>
+        </w:rPr>
+        <w:t xml:space="preserve"> distance</w:t>
+      </w:r>
+    </w:p>
+    <w:p>
+      <w:pPr>
+        <w:pStyle w:val="Body"/>
+        <w:spacing w:line="360" w:lineRule="auto"/>
+        <w:rPr>
+          <w:rFonts w:ascii="Arial" w:eastAsia="Arial" w:hAnsi="Arial" w:cs="Arial"/>
+          <w:sz w:val="22"/>
+          <w:szCs w:val="22"/>
+        </w:rPr>
+      </w:pPr>
+      <w:r>
+        <w:rPr>
+          <w:rFonts w:ascii="Arial" w:eastAsia="Arial" w:hAnsi="Arial" w:cs="Arial"/>
+          <w:sz w:val="22"/>
+          <w:szCs w:val="22"/>
+        </w:rPr>
+        <w:tab/>
+      </w:r>
+      <w:r>
+        <w:rPr>
+          <w:rFonts w:ascii="Arial" w:eastAsia="Arial" w:hAnsi="Arial" w:cs="Arial"/>
+          <w:sz w:val="22"/>
+          <w:szCs w:val="22"/>
+        </w:rPr>
+        <w:tab/>
+      </w:r>
+      <w:r>
+        <w:rPr>
+          <w:rFonts w:ascii="Arial" w:eastAsia="Arial" w:hAnsi="Arial" w:cs="Arial"/>
+          <w:sz w:val="22"/>
+          <w:szCs w:val="22"/>
+        </w:rPr>
+        <w:tab/>
+      </w:r>
+      <w:r>
+        <w:rPr>
+          <w:rFonts w:ascii="Arial" w:eastAsia="Arial" w:hAnsi="Arial" w:cs="Arial"/>
+          <w:sz w:val="22"/>
+          <w:szCs w:val="22"/>
+        </w:rPr>
+        <w:t>IF</w:t>
+      </w:r>
+      <w:r>
+        <w:rPr>
+          <w:rFonts w:ascii="Arial" w:eastAsia="Arial" w:hAnsi="Arial" w:cs="Arial"/>
+          <w:sz w:val="22"/>
+          <w:szCs w:val="22"/>
+        </w:rPr>
+        <w:t xml:space="preserve"> distance </w:t>
+      </w:r>
+      <w:r>
+        <w:rPr>
+          <w:rFonts w:ascii="Arial" w:eastAsia="Arial" w:hAnsi="Arial" w:cs="Arial"/>
+          <w:sz w:val="22"/>
+          <w:szCs w:val="22"/>
+        </w:rPr>
+        <w:t>&lt;=</w:t>
+      </w:r>
+      <w:r>
+        <w:rPr>
+          <w:rFonts w:ascii="Arial" w:eastAsia="Arial" w:hAnsi="Arial" w:cs="Arial"/>
+          <w:sz w:val="22"/>
+          <w:szCs w:val="22"/>
+        </w:rPr>
+        <w:t xml:space="preserve"> to shortestDistance</w:t>
+      </w:r>
+      <w:r>
+        <w:rPr>
+          <w:rFonts w:ascii="Arial" w:eastAsia="Arial" w:hAnsi="Arial" w:cs="Arial"/>
+          <w:sz w:val="22"/>
+          <w:szCs w:val="22"/>
+        </w:rPr>
+        <w:t xml:space="preserve"> THEN</w:t>
+      </w:r>
       <w:r>
         <w:rPr>
           <w:rFonts w:ascii="Arial" w:eastAsia="Arial" w:hAnsi="Arial" w:cs="Arial"/>
@@ -1057,222 +1346,168 @@
         </w:rPr>
         <w:tab/>
       </w:r>
-      <w:proofErr w:type="spellStart"/>
-      <w:r>
-        <w:rPr>
-          <w:rFonts w:ascii="Arial" w:eastAsia="Arial" w:hAnsi="Arial" w:cs="Arial"/>
-          <w:sz w:val="22"/>
-          <w:szCs w:val="22"/>
-        </w:rPr>
-        <w:t>packageIndex</w:t>
-      </w:r>
-      <w:proofErr w:type="spellEnd"/>
-      <w:r>
-        <w:rPr>
-          <w:rFonts w:ascii="Arial" w:eastAsia="Arial" w:hAnsi="Arial" w:cs="Arial"/>
-          <w:sz w:val="22"/>
-          <w:szCs w:val="22"/>
-        </w:rPr>
-        <w:t xml:space="preserve"> = get location index of current package address</w:t>
-      </w:r>
-    </w:p>
-    <w:p>
-      <w:pPr>
-        <w:pStyle w:val="Body"/>
-        <w:spacing w:line="360" w:lineRule="auto"/>
-        <w:rPr>
-          <w:rFonts w:ascii="Arial" w:eastAsia="Arial" w:hAnsi="Arial" w:cs="Arial"/>
-          <w:sz w:val="22"/>
-          <w:szCs w:val="22"/>
-        </w:rPr>
-      </w:pPr>
-      <w:r>
-        <w:rPr>
-          <w:rFonts w:ascii="Arial" w:eastAsia="Arial" w:hAnsi="Arial" w:cs="Arial"/>
-          <w:sz w:val="22"/>
-          <w:szCs w:val="22"/>
-        </w:rPr>
-        <w:tab/>
-      </w:r>
-      <w:r>
-        <w:rPr>
-          <w:rFonts w:ascii="Arial" w:eastAsia="Arial" w:hAnsi="Arial" w:cs="Arial"/>
-          <w:sz w:val="22"/>
-          <w:szCs w:val="22"/>
-        </w:rPr>
-        <w:tab/>
-      </w:r>
-      <w:r>
-        <w:rPr>
-          <w:rFonts w:ascii="Arial" w:eastAsia="Arial" w:hAnsi="Arial" w:cs="Arial"/>
-          <w:sz w:val="22"/>
-          <w:szCs w:val="22"/>
-        </w:rPr>
-        <w:tab/>
-        <w:t xml:space="preserve">if </w:t>
-      </w:r>
-      <w:proofErr w:type="spellStart"/>
-      <w:r>
-        <w:rPr>
-          <w:rFonts w:ascii="Arial" w:eastAsia="Arial" w:hAnsi="Arial" w:cs="Arial"/>
-          <w:sz w:val="22"/>
-          <w:szCs w:val="22"/>
-        </w:rPr>
-        <w:t>currentIndex</w:t>
-      </w:r>
-      <w:proofErr w:type="spellEnd"/>
-      <w:r>
-        <w:rPr>
-          <w:rFonts w:ascii="Arial" w:eastAsia="Arial" w:hAnsi="Arial" w:cs="Arial"/>
-          <w:sz w:val="22"/>
-          <w:szCs w:val="22"/>
-        </w:rPr>
-        <w:t xml:space="preserve"> is not None and </w:t>
-      </w:r>
-      <w:proofErr w:type="spellStart"/>
-      <w:r>
-        <w:rPr>
-          <w:rFonts w:ascii="Arial" w:eastAsia="Arial" w:hAnsi="Arial" w:cs="Arial"/>
-          <w:sz w:val="22"/>
-          <w:szCs w:val="22"/>
-        </w:rPr>
-        <w:t>packageIndex</w:t>
-      </w:r>
-      <w:proofErr w:type="spellEnd"/>
-      <w:r>
-        <w:rPr>
-          <w:rFonts w:ascii="Arial" w:eastAsia="Arial" w:hAnsi="Arial" w:cs="Arial"/>
-          <w:sz w:val="22"/>
-          <w:szCs w:val="22"/>
-        </w:rPr>
-        <w:t xml:space="preserve"> is not None:</w:t>
-      </w:r>
-    </w:p>
-    <w:p>
-      <w:pPr>
-        <w:pStyle w:val="Body"/>
-        <w:spacing w:line="360" w:lineRule="auto"/>
-        <w:rPr>
-          <w:rFonts w:ascii="Arial" w:eastAsia="Arial" w:hAnsi="Arial" w:cs="Arial"/>
-          <w:sz w:val="22"/>
-          <w:szCs w:val="22"/>
-        </w:rPr>
-      </w:pPr>
-      <w:r>
-        <w:rPr>
-          <w:rFonts w:ascii="Arial" w:eastAsia="Arial" w:hAnsi="Arial" w:cs="Arial"/>
-          <w:sz w:val="22"/>
-          <w:szCs w:val="22"/>
-        </w:rPr>
-        <w:tab/>
-      </w:r>
-      <w:r>
-        <w:rPr>
-          <w:rFonts w:ascii="Arial" w:eastAsia="Arial" w:hAnsi="Arial" w:cs="Arial"/>
-          <w:sz w:val="22"/>
-          <w:szCs w:val="22"/>
-        </w:rPr>
-        <w:tab/>
-      </w:r>
-      <w:r>
-        <w:rPr>
-          <w:rFonts w:ascii="Arial" w:eastAsia="Arial" w:hAnsi="Arial" w:cs="Arial"/>
-          <w:sz w:val="22"/>
-          <w:szCs w:val="22"/>
-        </w:rPr>
-        <w:tab/>
-      </w:r>
-      <w:r>
-        <w:rPr>
-          <w:rFonts w:ascii="Arial" w:eastAsia="Arial" w:hAnsi="Arial" w:cs="Arial"/>
-          <w:sz w:val="22"/>
-          <w:szCs w:val="22"/>
-        </w:rPr>
-        <w:tab/>
-        <w:t>distance = get distance from matrix at (</w:t>
-      </w:r>
-      <w:proofErr w:type="spellStart"/>
-      <w:r>
-        <w:rPr>
-          <w:rFonts w:ascii="Arial" w:eastAsia="Arial" w:hAnsi="Arial" w:cs="Arial"/>
-          <w:sz w:val="22"/>
-          <w:szCs w:val="22"/>
-        </w:rPr>
-        <w:t>currentIndex</w:t>
-      </w:r>
-      <w:proofErr w:type="spellEnd"/>
-      <w:r>
-        <w:rPr>
-          <w:rFonts w:ascii="Arial" w:eastAsia="Arial" w:hAnsi="Arial" w:cs="Arial"/>
-          <w:sz w:val="22"/>
-          <w:szCs w:val="22"/>
-        </w:rPr>
-        <w:t xml:space="preserve">, </w:t>
-      </w:r>
-      <w:proofErr w:type="spellStart"/>
-      <w:r>
-        <w:rPr>
-          <w:rFonts w:ascii="Arial" w:eastAsia="Arial" w:hAnsi="Arial" w:cs="Arial"/>
-          <w:sz w:val="22"/>
-          <w:szCs w:val="22"/>
-        </w:rPr>
-        <w:t>packageIndex</w:t>
-      </w:r>
-      <w:proofErr w:type="spellEnd"/>
-      <w:r>
-        <w:rPr>
-          <w:rFonts w:ascii="Arial" w:eastAsia="Arial" w:hAnsi="Arial" w:cs="Arial"/>
-          <w:sz w:val="22"/>
-          <w:szCs w:val="22"/>
-        </w:rPr>
-        <w:t>)</w:t>
-      </w:r>
-    </w:p>
-    <w:p>
-      <w:pPr>
-        <w:pStyle w:val="Body"/>
-        <w:spacing w:line="360" w:lineRule="auto"/>
-        <w:rPr>
-          <w:rFonts w:ascii="Arial" w:eastAsia="Arial" w:hAnsi="Arial" w:cs="Arial"/>
-          <w:sz w:val="22"/>
-          <w:szCs w:val="22"/>
-        </w:rPr>
-      </w:pPr>
-      <w:r>
-        <w:rPr>
-          <w:rFonts w:ascii="Arial" w:eastAsia="Arial" w:hAnsi="Arial" w:cs="Arial"/>
-          <w:sz w:val="22"/>
-          <w:szCs w:val="22"/>
-        </w:rPr>
-        <w:tab/>
-      </w:r>
-      <w:r>
-        <w:rPr>
-          <w:rFonts w:ascii="Arial" w:eastAsia="Arial" w:hAnsi="Arial" w:cs="Arial"/>
-          <w:sz w:val="22"/>
-          <w:szCs w:val="22"/>
-        </w:rPr>
-        <w:tab/>
-      </w:r>
-      <w:r>
-        <w:rPr>
-          <w:rFonts w:ascii="Arial" w:eastAsia="Arial" w:hAnsi="Arial" w:cs="Arial"/>
-          <w:sz w:val="22"/>
-          <w:szCs w:val="22"/>
-        </w:rPr>
-        <w:tab/>
-        <w:t xml:space="preserve">if distance less than or equal to </w:t>
-      </w:r>
-      <w:proofErr w:type="spellStart"/>
-      <w:r>
-        <w:rPr>
-          <w:rFonts w:ascii="Arial" w:eastAsia="Arial" w:hAnsi="Arial" w:cs="Arial"/>
-          <w:sz w:val="22"/>
-          <w:szCs w:val="22"/>
-        </w:rPr>
-        <w:t>shortestDistance</w:t>
-      </w:r>
-      <w:proofErr w:type="spellEnd"/>
+      <w:r>
+        <w:rPr>
+          <w:rFonts w:ascii="Arial" w:eastAsia="Arial" w:hAnsi="Arial" w:cs="Arial"/>
+          <w:sz w:val="22"/>
+          <w:szCs w:val="22"/>
+        </w:rPr>
+        <w:tab/>
+      </w:r>
+      <w:r>
+        <w:rPr>
+          <w:rFonts w:ascii="Arial" w:eastAsia="Arial" w:hAnsi="Arial" w:cs="Arial"/>
+          <w:sz w:val="22"/>
+          <w:szCs w:val="22"/>
+        </w:rPr>
+        <w:t xml:space="preserve">ASSIGN </w:t>
+      </w:r>
+      <w:r>
+        <w:rPr>
+          <w:rFonts w:ascii="Arial" w:eastAsia="Arial" w:hAnsi="Arial" w:cs="Arial"/>
+          <w:sz w:val="22"/>
+          <w:szCs w:val="22"/>
+        </w:rPr>
+        <w:t>shortestDistance = distance</w:t>
+      </w:r>
+    </w:p>
+    <w:p>
+      <w:pPr>
+        <w:pStyle w:val="Body"/>
+        <w:spacing w:line="360" w:lineRule="auto"/>
+        <w:rPr>
+          <w:rFonts w:ascii="Arial" w:eastAsia="Arial" w:hAnsi="Arial" w:cs="Arial"/>
+          <w:sz w:val="22"/>
+          <w:szCs w:val="22"/>
+        </w:rPr>
+      </w:pPr>
+      <w:r>
+        <w:rPr>
+          <w:rFonts w:ascii="Arial" w:eastAsia="Arial" w:hAnsi="Arial" w:cs="Arial"/>
+          <w:sz w:val="22"/>
+          <w:szCs w:val="22"/>
+        </w:rPr>
+        <w:tab/>
+      </w:r>
+      <w:r>
+        <w:rPr>
+          <w:rFonts w:ascii="Arial" w:eastAsia="Arial" w:hAnsi="Arial" w:cs="Arial"/>
+          <w:sz w:val="22"/>
+          <w:szCs w:val="22"/>
+        </w:rPr>
+        <w:tab/>
+      </w:r>
+      <w:r>
+        <w:rPr>
+          <w:rFonts w:ascii="Arial" w:eastAsia="Arial" w:hAnsi="Arial" w:cs="Arial"/>
+          <w:sz w:val="22"/>
+          <w:szCs w:val="22"/>
+        </w:rPr>
+        <w:tab/>
+      </w:r>
+      <w:r>
+        <w:rPr>
+          <w:rFonts w:ascii="Arial" w:eastAsia="Arial" w:hAnsi="Arial" w:cs="Arial"/>
+          <w:sz w:val="22"/>
+          <w:szCs w:val="22"/>
+        </w:rPr>
+        <w:tab/>
+      </w:r>
+      <w:r>
+        <w:rPr>
+          <w:rFonts w:ascii="Arial" w:eastAsia="Arial" w:hAnsi="Arial" w:cs="Arial"/>
+          <w:sz w:val="22"/>
+          <w:szCs w:val="22"/>
+        </w:rPr>
+        <w:t xml:space="preserve">ASSIGN </w:t>
+      </w:r>
+      <w:r>
+        <w:rPr>
+          <w:rFonts w:ascii="Arial" w:eastAsia="Arial" w:hAnsi="Arial" w:cs="Arial"/>
+          <w:sz w:val="22"/>
+          <w:szCs w:val="22"/>
+        </w:rPr>
+        <w:t>nextPackage = currentPackage</w:t>
+      </w:r>
+    </w:p>
+    <w:p>
+      <w:pPr>
+        <w:pStyle w:val="Body"/>
+        <w:spacing w:line="360" w:lineRule="auto"/>
+        <w:rPr>
+          <w:rFonts w:ascii="Arial" w:eastAsia="Arial" w:hAnsi="Arial" w:cs="Arial"/>
+          <w:sz w:val="22"/>
+          <w:szCs w:val="22"/>
+        </w:rPr>
+      </w:pPr>
+      <w:r>
+        <w:rPr>
+          <w:rFonts w:ascii="Arial" w:eastAsia="Arial" w:hAnsi="Arial" w:cs="Arial"/>
+          <w:sz w:val="22"/>
+          <w:szCs w:val="22"/>
+        </w:rPr>
+        <w:tab/>
+      </w:r>
+      <w:r>
+        <w:rPr>
+          <w:rFonts w:ascii="Arial" w:eastAsia="Arial" w:hAnsi="Arial" w:cs="Arial"/>
+          <w:sz w:val="22"/>
+          <w:szCs w:val="22"/>
+        </w:rPr>
+        <w:tab/>
+        <w:t>END FOR</w:t>
+      </w:r>
+    </w:p>
+    <w:p>
+      <w:pPr>
+        <w:pStyle w:val="Body"/>
+        <w:spacing w:line="360" w:lineRule="auto"/>
+        <w:rPr>
+          <w:rFonts w:ascii="Arial" w:eastAsia="Arial" w:hAnsi="Arial" w:cs="Arial"/>
+          <w:sz w:val="22"/>
+          <w:szCs w:val="22"/>
+        </w:rPr>
+      </w:pPr>
+      <w:r>
+        <w:rPr>
+          <w:rFonts w:ascii="Arial" w:eastAsia="Arial" w:hAnsi="Arial" w:cs="Arial"/>
+          <w:sz w:val="22"/>
+          <w:szCs w:val="22"/>
+        </w:rPr>
+        <w:tab/>
+      </w:r>
+      <w:r>
+        <w:rPr>
+          <w:rFonts w:ascii="Arial" w:eastAsia="Arial" w:hAnsi="Arial" w:cs="Arial"/>
+          <w:sz w:val="22"/>
+          <w:szCs w:val="22"/>
+        </w:rPr>
+        <w:tab/>
+      </w:r>
+      <w:r>
+        <w:rPr>
+          <w:rFonts w:ascii="Arial" w:eastAsia="Arial" w:hAnsi="Arial" w:cs="Arial"/>
+          <w:sz w:val="22"/>
+          <w:szCs w:val="22"/>
+        </w:rPr>
+        <w:t xml:space="preserve">IF </w:t>
+      </w:r>
+      <w:r>
+        <w:rPr>
+          <w:rFonts w:ascii="Arial" w:eastAsia="Arial" w:hAnsi="Arial" w:cs="Arial"/>
+          <w:sz w:val="22"/>
+          <w:szCs w:val="22"/>
+        </w:rPr>
+        <w:t>nextPackage exists</w:t>
+      </w:r>
+      <w:r>
+        <w:rPr>
+          <w:rFonts w:ascii="Arial" w:eastAsia="Arial" w:hAnsi="Arial" w:cs="Arial"/>
+          <w:sz w:val="22"/>
+          <w:szCs w:val="22"/>
+        </w:rPr>
+        <w:t xml:space="preserve"> THEN</w:t>
+      </w:r>
       <w:r>
         <w:rPr>
           <w:rFonts w:ascii="Arial" w:eastAsia="Arial" w:hAnsi="Arial" w:cs="Arial"/>
@@ -1298,241 +1533,49 @@
           <w:sz w:val="22"/>
           <w:szCs w:val="22"/>
         </w:rPr>
-        <w:tab/>
-      </w:r>
-      <w:r>
-        <w:rPr>
-          <w:rFonts w:ascii="Arial" w:eastAsia="Arial" w:hAnsi="Arial" w:cs="Arial"/>
-          <w:sz w:val="22"/>
-          <w:szCs w:val="22"/>
-        </w:rPr>
-        <w:tab/>
-      </w:r>
-      <w:r>
-        <w:rPr>
-          <w:rFonts w:ascii="Arial" w:eastAsia="Arial" w:hAnsi="Arial" w:cs="Arial"/>
-          <w:sz w:val="22"/>
-          <w:szCs w:val="22"/>
-        </w:rPr>
-        <w:tab/>
-      </w:r>
-      <w:r>
-        <w:rPr>
-          <w:rFonts w:ascii="Arial" w:eastAsia="Arial" w:hAnsi="Arial" w:cs="Arial"/>
-          <w:sz w:val="22"/>
-          <w:szCs w:val="22"/>
-        </w:rPr>
-        <w:tab/>
-      </w:r>
-      <w:proofErr w:type="spellStart"/>
-      <w:r>
-        <w:rPr>
-          <w:rFonts w:ascii="Arial" w:eastAsia="Arial" w:hAnsi="Arial" w:cs="Arial"/>
-          <w:sz w:val="22"/>
-          <w:szCs w:val="22"/>
-        </w:rPr>
-        <w:t>shortestDistance</w:t>
-      </w:r>
-      <w:proofErr w:type="spellEnd"/>
-      <w:r>
-        <w:rPr>
-          <w:rFonts w:ascii="Arial" w:eastAsia="Arial" w:hAnsi="Arial" w:cs="Arial"/>
-          <w:sz w:val="22"/>
-          <w:szCs w:val="22"/>
-        </w:rPr>
-        <w:t xml:space="preserve"> = distance</w:t>
-      </w:r>
-    </w:p>
-    <w:p>
-      <w:pPr>
-        <w:pStyle w:val="Body"/>
-        <w:spacing w:line="360" w:lineRule="auto"/>
-        <w:rPr>
-          <w:rFonts w:ascii="Arial" w:eastAsia="Arial" w:hAnsi="Arial" w:cs="Arial"/>
-          <w:sz w:val="22"/>
-          <w:szCs w:val="22"/>
-        </w:rPr>
-      </w:pPr>
-      <w:r>
-        <w:rPr>
-          <w:rFonts w:ascii="Arial" w:eastAsia="Arial" w:hAnsi="Arial" w:cs="Arial"/>
-          <w:sz w:val="22"/>
-          <w:szCs w:val="22"/>
-        </w:rPr>
-        <w:tab/>
-      </w:r>
-      <w:r>
-        <w:rPr>
-          <w:rFonts w:ascii="Arial" w:eastAsia="Arial" w:hAnsi="Arial" w:cs="Arial"/>
-          <w:sz w:val="22"/>
-          <w:szCs w:val="22"/>
-        </w:rPr>
-        <w:tab/>
-      </w:r>
-      <w:r>
-        <w:rPr>
-          <w:rFonts w:ascii="Arial" w:eastAsia="Arial" w:hAnsi="Arial" w:cs="Arial"/>
-          <w:sz w:val="22"/>
-          <w:szCs w:val="22"/>
-        </w:rPr>
-        <w:tab/>
-      </w:r>
-      <w:r>
-        <w:rPr>
-          <w:rFonts w:ascii="Arial" w:eastAsia="Arial" w:hAnsi="Arial" w:cs="Arial"/>
-          <w:sz w:val="22"/>
-          <w:szCs w:val="22"/>
-        </w:rPr>
-        <w:tab/>
-      </w:r>
-      <w:proofErr w:type="spellStart"/>
-      <w:r>
-        <w:rPr>
-          <w:rFonts w:ascii="Arial" w:eastAsia="Arial" w:hAnsi="Arial" w:cs="Arial"/>
-          <w:sz w:val="22"/>
-          <w:szCs w:val="22"/>
-        </w:rPr>
-        <w:t>nextPackage</w:t>
-      </w:r>
-      <w:proofErr w:type="spellEnd"/>
-      <w:r>
-        <w:rPr>
-          <w:rFonts w:ascii="Arial" w:eastAsia="Arial" w:hAnsi="Arial" w:cs="Arial"/>
-          <w:sz w:val="22"/>
-          <w:szCs w:val="22"/>
-        </w:rPr>
-        <w:t xml:space="preserve"> = </w:t>
-      </w:r>
-      <w:proofErr w:type="spellStart"/>
-      <w:r>
-        <w:rPr>
-          <w:rFonts w:ascii="Arial" w:eastAsia="Arial" w:hAnsi="Arial" w:cs="Arial"/>
-          <w:sz w:val="22"/>
-          <w:szCs w:val="22"/>
-        </w:rPr>
-        <w:t>currentPackage</w:t>
-      </w:r>
-      <w:proofErr w:type="spellEnd"/>
-    </w:p>
-    <w:p>
-      <w:pPr>
-        <w:pStyle w:val="Body"/>
-        <w:spacing w:line="360" w:lineRule="auto"/>
-        <w:rPr>
-          <w:rFonts w:ascii="Arial" w:eastAsia="Arial" w:hAnsi="Arial" w:cs="Arial"/>
-          <w:sz w:val="22"/>
-          <w:szCs w:val="22"/>
-        </w:rPr>
-      </w:pPr>
-      <w:r>
-        <w:rPr>
-          <w:rFonts w:ascii="Arial" w:eastAsia="Arial" w:hAnsi="Arial" w:cs="Arial"/>
-          <w:sz w:val="22"/>
-          <w:szCs w:val="22"/>
-        </w:rPr>
-        <w:tab/>
-      </w:r>
-      <w:r>
-        <w:rPr>
-          <w:rFonts w:ascii="Arial" w:eastAsia="Arial" w:hAnsi="Arial" w:cs="Arial"/>
-          <w:sz w:val="22"/>
-          <w:szCs w:val="22"/>
-        </w:rPr>
-        <w:tab/>
-        <w:t xml:space="preserve">if </w:t>
-      </w:r>
-      <w:proofErr w:type="spellStart"/>
-      <w:r>
-        <w:rPr>
-          <w:rFonts w:ascii="Arial" w:eastAsia="Arial" w:hAnsi="Arial" w:cs="Arial"/>
-          <w:sz w:val="22"/>
-          <w:szCs w:val="22"/>
-        </w:rPr>
-        <w:t>nextPackage</w:t>
-      </w:r>
-      <w:proofErr w:type="spellEnd"/>
-      <w:r>
-        <w:rPr>
-          <w:rFonts w:ascii="Arial" w:eastAsia="Arial" w:hAnsi="Arial" w:cs="Arial"/>
-          <w:sz w:val="22"/>
-          <w:szCs w:val="22"/>
-        </w:rPr>
-        <w:t xml:space="preserve"> exists:</w:t>
-      </w:r>
-    </w:p>
-    <w:p>
-      <w:pPr>
-        <w:pStyle w:val="Body"/>
-        <w:spacing w:line="360" w:lineRule="auto"/>
-        <w:rPr>
-          <w:rFonts w:ascii="Arial" w:eastAsia="Arial" w:hAnsi="Arial" w:cs="Arial"/>
-          <w:sz w:val="22"/>
-          <w:szCs w:val="22"/>
-        </w:rPr>
-      </w:pPr>
-      <w:r>
-        <w:rPr>
-          <w:rFonts w:ascii="Arial" w:eastAsia="Arial" w:hAnsi="Arial" w:cs="Arial"/>
-          <w:sz w:val="22"/>
-          <w:szCs w:val="22"/>
-        </w:rPr>
-        <w:tab/>
-      </w:r>
-      <w:r>
-        <w:rPr>
-          <w:rFonts w:ascii="Arial" w:eastAsia="Arial" w:hAnsi="Arial" w:cs="Arial"/>
-          <w:sz w:val="22"/>
-          <w:szCs w:val="22"/>
-        </w:rPr>
-        <w:tab/>
-      </w:r>
-      <w:r>
-        <w:rPr>
-          <w:rFonts w:ascii="Arial" w:eastAsia="Arial" w:hAnsi="Arial" w:cs="Arial"/>
-          <w:sz w:val="22"/>
-          <w:szCs w:val="22"/>
-        </w:rPr>
-        <w:tab/>
-        <w:t xml:space="preserve">add </w:t>
-      </w:r>
-      <w:proofErr w:type="spellStart"/>
-      <w:r>
-        <w:rPr>
-          <w:rFonts w:ascii="Arial" w:eastAsia="Arial" w:hAnsi="Arial" w:cs="Arial"/>
-          <w:sz w:val="22"/>
-          <w:szCs w:val="22"/>
-        </w:rPr>
-        <w:t>nextPackage</w:t>
-      </w:r>
-      <w:proofErr w:type="spellEnd"/>
-      <w:r>
-        <w:rPr>
-          <w:rFonts w:ascii="Arial" w:eastAsia="Arial" w:hAnsi="Arial" w:cs="Arial"/>
-          <w:sz w:val="22"/>
-          <w:szCs w:val="22"/>
-        </w:rPr>
-        <w:t xml:space="preserve"> to </w:t>
-      </w:r>
-      <w:proofErr w:type="spellStart"/>
-      <w:proofErr w:type="gramStart"/>
-      <w:r>
-        <w:rPr>
-          <w:rFonts w:ascii="Arial" w:eastAsia="Arial" w:hAnsi="Arial" w:cs="Arial"/>
-          <w:sz w:val="22"/>
-          <w:szCs w:val="22"/>
-        </w:rPr>
-        <w:t>sortedPackages</w:t>
-      </w:r>
-      <w:proofErr w:type="spellEnd"/>
-      <w:r>
-        <w:rPr>
-          <w:rFonts w:ascii="Arial" w:eastAsia="Arial" w:hAnsi="Arial" w:cs="Arial"/>
-          <w:sz w:val="22"/>
-          <w:szCs w:val="22"/>
-        </w:rPr>
-        <w:t>[</w:t>
-      </w:r>
-      <w:proofErr w:type="gramEnd"/>
+        <w:lastRenderedPageBreak/>
+        <w:tab/>
+      </w:r>
+      <w:r>
+        <w:rPr>
+          <w:rFonts w:ascii="Arial" w:eastAsia="Arial" w:hAnsi="Arial" w:cs="Arial"/>
+          <w:sz w:val="22"/>
+          <w:szCs w:val="22"/>
+        </w:rPr>
+        <w:tab/>
+      </w:r>
+      <w:r>
+        <w:rPr>
+          <w:rFonts w:ascii="Arial" w:eastAsia="Arial" w:hAnsi="Arial" w:cs="Arial"/>
+          <w:sz w:val="22"/>
+          <w:szCs w:val="22"/>
+        </w:rPr>
+        <w:tab/>
+      </w:r>
+      <w:r>
+        <w:rPr>
+          <w:rFonts w:ascii="Arial" w:eastAsia="Arial" w:hAnsi="Arial" w:cs="Arial"/>
+          <w:sz w:val="22"/>
+          <w:szCs w:val="22"/>
+        </w:rPr>
+        <w:t>ASSIGN</w:t>
+      </w:r>
+      <w:r>
+        <w:rPr>
+          <w:rFonts w:ascii="Arial" w:eastAsia="Arial" w:hAnsi="Arial" w:cs="Arial"/>
+          <w:sz w:val="22"/>
+          <w:szCs w:val="22"/>
+        </w:rPr>
+        <w:t xml:space="preserve"> nextPackage to </w:t>
+      </w:r>
+      <w:r>
+        <w:rPr>
+          <w:rFonts w:ascii="Arial" w:eastAsia="Arial" w:hAnsi="Arial" w:cs="Arial"/>
+          <w:sz w:val="22"/>
+          <w:szCs w:val="22"/>
+        </w:rPr>
+        <w:t>sortedPackages [</w:t>
+      </w:r>
       <w:r>
         <w:rPr>
           <w:rFonts w:ascii="Arial" w:eastAsia="Arial" w:hAnsi="Arial" w:cs="Arial"/>
@@ -1575,46 +1618,31 @@
           <w:szCs w:val="22"/>
         </w:rPr>
         <w:tab/>
-        <w:t xml:space="preserve">remove </w:t>
-      </w:r>
-      <w:proofErr w:type="spellStart"/>
-      <w:r>
-        <w:rPr>
-          <w:rFonts w:ascii="Arial" w:eastAsia="Arial" w:hAnsi="Arial" w:cs="Arial"/>
-          <w:sz w:val="22"/>
-          <w:szCs w:val="22"/>
-        </w:rPr>
-        <w:t>nextPackage</w:t>
-      </w:r>
-      <w:proofErr w:type="spellEnd"/>
-      <w:r>
-        <w:rPr>
-          <w:rFonts w:ascii="Arial" w:eastAsia="Arial" w:hAnsi="Arial" w:cs="Arial"/>
-          <w:sz w:val="22"/>
-          <w:szCs w:val="22"/>
-        </w:rPr>
-        <w:t xml:space="preserve"> from </w:t>
-      </w:r>
-      <w:proofErr w:type="spellStart"/>
-      <w:proofErr w:type="gramStart"/>
-      <w:r>
-        <w:rPr>
-          <w:rFonts w:ascii="Arial" w:eastAsia="Arial" w:hAnsi="Arial" w:cs="Arial"/>
-          <w:sz w:val="22"/>
-          <w:szCs w:val="22"/>
-        </w:rPr>
-        <w:t>unSortedPackages</w:t>
-      </w:r>
-      <w:proofErr w:type="spellEnd"/>
-      <w:r>
-        <w:rPr>
-          <w:rFonts w:ascii="Arial" w:eastAsia="Arial" w:hAnsi="Arial" w:cs="Arial"/>
-          <w:sz w:val="22"/>
-          <w:szCs w:val="22"/>
-        </w:rPr>
-        <w:t>[</w:t>
-      </w:r>
-      <w:proofErr w:type="gramEnd"/>
+      </w:r>
+      <w:r>
+        <w:rPr>
+          <w:rFonts w:ascii="Arial" w:eastAsia="Arial" w:hAnsi="Arial" w:cs="Arial"/>
+          <w:sz w:val="22"/>
+          <w:szCs w:val="22"/>
+        </w:rPr>
+        <w:t>REMOVE</w:t>
+      </w:r>
+      <w:r>
+        <w:rPr>
+          <w:rFonts w:ascii="Arial" w:eastAsia="Arial" w:hAnsi="Arial" w:cs="Arial"/>
+          <w:sz w:val="22"/>
+          <w:szCs w:val="22"/>
+        </w:rPr>
+        <w:t xml:space="preserve"> nextPackage from </w:t>
+      </w:r>
+      <w:r>
+        <w:rPr>
+          <w:rFonts w:ascii="Arial" w:eastAsia="Arial" w:hAnsi="Arial" w:cs="Arial"/>
+          <w:sz w:val="22"/>
+          <w:szCs w:val="22"/>
+        </w:rPr>
+        <w:t>unSortedPackages [</w:t>
+      </w:r>
       <w:r>
         <w:rPr>
           <w:rFonts w:ascii="Arial" w:eastAsia="Arial" w:hAnsi="Arial" w:cs="Arial"/>
@@ -1657,138 +1685,129 @@
           <w:szCs w:val="22"/>
         </w:rPr>
         <w:tab/>
-      </w:r>
-      <w:proofErr w:type="spellStart"/>
-      <w:r>
-        <w:rPr>
-          <w:rFonts w:ascii="Arial" w:eastAsia="Arial" w:hAnsi="Arial" w:cs="Arial"/>
-          <w:sz w:val="22"/>
-          <w:szCs w:val="22"/>
-        </w:rPr>
-        <w:t>currentIndex</w:t>
-      </w:r>
-      <w:proofErr w:type="spellEnd"/>
-      <w:r>
-        <w:rPr>
-          <w:rFonts w:ascii="Arial" w:eastAsia="Arial" w:hAnsi="Arial" w:cs="Arial"/>
-          <w:sz w:val="22"/>
-          <w:szCs w:val="22"/>
-        </w:rPr>
-        <w:t xml:space="preserve"> = get location index of </w:t>
-      </w:r>
-      <w:proofErr w:type="spellStart"/>
-      <w:r>
-        <w:rPr>
-          <w:rFonts w:ascii="Arial" w:eastAsia="Arial" w:hAnsi="Arial" w:cs="Arial"/>
-          <w:sz w:val="22"/>
-          <w:szCs w:val="22"/>
-        </w:rPr>
-        <w:t>nextPackage</w:t>
-      </w:r>
-      <w:proofErr w:type="spellEnd"/>
-      <w:r>
-        <w:rPr>
-          <w:rFonts w:ascii="Arial" w:eastAsia="Arial" w:hAnsi="Arial" w:cs="Arial"/>
-          <w:sz w:val="22"/>
-          <w:szCs w:val="22"/>
-        </w:rPr>
-        <w:t xml:space="preserve"> address</w:t>
-      </w:r>
-    </w:p>
-    <w:p>
-      <w:pPr>
-        <w:pStyle w:val="Body"/>
-        <w:spacing w:line="360" w:lineRule="auto"/>
-        <w:rPr>
-          <w:rFonts w:ascii="Arial" w:eastAsia="Arial" w:hAnsi="Arial" w:cs="Arial"/>
-          <w:sz w:val="22"/>
-          <w:szCs w:val="22"/>
-        </w:rPr>
-      </w:pPr>
-      <w:r>
-        <w:rPr>
-          <w:rFonts w:ascii="Arial" w:eastAsia="Arial" w:hAnsi="Arial" w:cs="Arial"/>
-          <w:sz w:val="22"/>
-          <w:szCs w:val="22"/>
-        </w:rPr>
-        <w:lastRenderedPageBreak/>
-        <w:tab/>
-      </w:r>
-      <w:r>
-        <w:rPr>
-          <w:rFonts w:ascii="Arial" w:eastAsia="Arial" w:hAnsi="Arial" w:cs="Arial"/>
-          <w:sz w:val="22"/>
-          <w:szCs w:val="22"/>
-        </w:rPr>
-        <w:tab/>
-        <w:t>else:</w:t>
-      </w:r>
-    </w:p>
-    <w:p>
-      <w:pPr>
-        <w:pStyle w:val="Body"/>
-        <w:spacing w:line="360" w:lineRule="auto"/>
-        <w:rPr>
-          <w:rFonts w:ascii="Arial" w:eastAsia="Arial" w:hAnsi="Arial" w:cs="Arial"/>
-          <w:sz w:val="22"/>
-          <w:szCs w:val="22"/>
-        </w:rPr>
-      </w:pPr>
-      <w:r>
-        <w:rPr>
-          <w:rFonts w:ascii="Arial" w:eastAsia="Arial" w:hAnsi="Arial" w:cs="Arial"/>
-          <w:sz w:val="22"/>
-          <w:szCs w:val="22"/>
-        </w:rPr>
-        <w:tab/>
-      </w:r>
-      <w:r>
-        <w:rPr>
-          <w:rFonts w:ascii="Arial" w:eastAsia="Arial" w:hAnsi="Arial" w:cs="Arial"/>
-          <w:sz w:val="22"/>
-          <w:szCs w:val="22"/>
-        </w:rPr>
-        <w:tab/>
-      </w:r>
-      <w:r>
-        <w:rPr>
-          <w:rFonts w:ascii="Arial" w:eastAsia="Arial" w:hAnsi="Arial" w:cs="Arial"/>
-          <w:sz w:val="22"/>
-          <w:szCs w:val="22"/>
-        </w:rPr>
-        <w:tab/>
-        <w:t>end loop</w:t>
-      </w:r>
-    </w:p>
-    <w:p>
-      <w:pPr>
-        <w:pStyle w:val="Body"/>
-        <w:spacing w:line="360" w:lineRule="auto"/>
-        <w:rPr>
-          <w:rFonts w:ascii="Arial" w:eastAsia="Arial" w:hAnsi="Arial" w:cs="Arial"/>
-          <w:sz w:val="22"/>
-          <w:szCs w:val="22"/>
-        </w:rPr>
-      </w:pPr>
-      <w:r>
-        <w:rPr>
-          <w:rFonts w:ascii="Arial" w:eastAsia="Arial" w:hAnsi="Arial" w:cs="Arial"/>
-          <w:sz w:val="22"/>
-          <w:szCs w:val="22"/>
-        </w:rPr>
-        <w:tab/>
-        <w:t xml:space="preserve">return </w:t>
-      </w:r>
-      <w:proofErr w:type="spellStart"/>
-      <w:r>
-        <w:rPr>
-          <w:rFonts w:ascii="Arial" w:eastAsia="Arial" w:hAnsi="Arial" w:cs="Arial"/>
-          <w:sz w:val="22"/>
-          <w:szCs w:val="22"/>
-        </w:rPr>
-        <w:t>sortedPackages</w:t>
-      </w:r>
-      <w:proofErr w:type="spellEnd"/>
+        <w:t xml:space="preserve">currentIndex = </w:t>
+      </w:r>
+      <w:r>
+        <w:rPr>
+          <w:rFonts w:ascii="Arial" w:eastAsia="Arial" w:hAnsi="Arial" w:cs="Arial"/>
+          <w:sz w:val="22"/>
+          <w:szCs w:val="22"/>
+        </w:rPr>
+        <w:t>GET next location Index</w:t>
+      </w:r>
+    </w:p>
+    <w:p>
+      <w:pPr>
+        <w:pStyle w:val="Body"/>
+        <w:spacing w:line="360" w:lineRule="auto"/>
+        <w:rPr>
+          <w:rFonts w:ascii="Arial" w:eastAsia="Arial" w:hAnsi="Arial" w:cs="Arial"/>
+          <w:sz w:val="22"/>
+          <w:szCs w:val="22"/>
+        </w:rPr>
+      </w:pPr>
+      <w:r>
+        <w:rPr>
+          <w:rFonts w:ascii="Arial" w:eastAsia="Arial" w:hAnsi="Arial" w:cs="Arial"/>
+          <w:sz w:val="22"/>
+          <w:szCs w:val="22"/>
+        </w:rPr>
+        <w:tab/>
+      </w:r>
+      <w:r>
+        <w:rPr>
+          <w:rFonts w:ascii="Arial" w:eastAsia="Arial" w:hAnsi="Arial" w:cs="Arial"/>
+          <w:sz w:val="22"/>
+          <w:szCs w:val="22"/>
+        </w:rPr>
+        <w:tab/>
+      </w:r>
+      <w:r>
+        <w:rPr>
+          <w:rFonts w:ascii="Arial" w:eastAsia="Arial" w:hAnsi="Arial" w:cs="Arial"/>
+          <w:sz w:val="22"/>
+          <w:szCs w:val="22"/>
+        </w:rPr>
+        <w:t>ELSE</w:t>
+      </w:r>
+      <w:r>
+        <w:rPr>
+          <w:rFonts w:ascii="Arial" w:eastAsia="Arial" w:hAnsi="Arial" w:cs="Arial"/>
+          <w:sz w:val="22"/>
+          <w:szCs w:val="22"/>
+        </w:rPr>
+        <w:t>:</w:t>
+      </w:r>
+    </w:p>
+    <w:p>
+      <w:pPr>
+        <w:pStyle w:val="Body"/>
+        <w:spacing w:line="360" w:lineRule="auto"/>
+        <w:rPr>
+          <w:rFonts w:ascii="Arial" w:eastAsia="Arial" w:hAnsi="Arial" w:cs="Arial"/>
+          <w:sz w:val="22"/>
+          <w:szCs w:val="22"/>
+        </w:rPr>
+      </w:pPr>
+      <w:r>
+        <w:rPr>
+          <w:rFonts w:ascii="Arial" w:eastAsia="Arial" w:hAnsi="Arial" w:cs="Arial"/>
+          <w:sz w:val="22"/>
+          <w:szCs w:val="22"/>
+        </w:rPr>
+        <w:tab/>
+      </w:r>
+      <w:r>
+        <w:rPr>
+          <w:rFonts w:ascii="Arial" w:eastAsia="Arial" w:hAnsi="Arial" w:cs="Arial"/>
+          <w:sz w:val="22"/>
+          <w:szCs w:val="22"/>
+        </w:rPr>
+        <w:tab/>
+      </w:r>
+      <w:r>
+        <w:rPr>
+          <w:rFonts w:ascii="Arial" w:eastAsia="Arial" w:hAnsi="Arial" w:cs="Arial"/>
+          <w:sz w:val="22"/>
+          <w:szCs w:val="22"/>
+        </w:rPr>
+        <w:tab/>
+      </w:r>
+      <w:r>
+        <w:rPr>
+          <w:rFonts w:ascii="Arial" w:eastAsia="Arial" w:hAnsi="Arial" w:cs="Arial"/>
+          <w:sz w:val="22"/>
+          <w:szCs w:val="22"/>
+        </w:rPr>
+        <w:t>ENDWHILE</w:t>
+      </w:r>
+    </w:p>
+    <w:p>
+      <w:pPr>
+        <w:pStyle w:val="Body"/>
+        <w:spacing w:line="360" w:lineRule="auto"/>
+        <w:rPr>
+          <w:rFonts w:ascii="Arial" w:eastAsia="Arial" w:hAnsi="Arial" w:cs="Arial"/>
+          <w:sz w:val="22"/>
+          <w:szCs w:val="22"/>
+        </w:rPr>
+      </w:pPr>
+      <w:r>
+        <w:rPr>
+          <w:rFonts w:ascii="Arial" w:eastAsia="Arial" w:hAnsi="Arial" w:cs="Arial"/>
+          <w:sz w:val="22"/>
+          <w:szCs w:val="22"/>
+        </w:rPr>
+        <w:tab/>
+      </w:r>
+      <w:r>
+        <w:rPr>
+          <w:rFonts w:ascii="Arial" w:eastAsia="Arial" w:hAnsi="Arial" w:cs="Arial"/>
+          <w:sz w:val="22"/>
+          <w:szCs w:val="22"/>
+        </w:rPr>
+        <w:t>RETURN</w:t>
+      </w:r>
       <w:r>
         <w:rPr>
           <w:rFonts w:ascii="Arial" w:eastAsia="Arial" w:hAnsi="Arial" w:cs="Arial"/>
@@ -1797,16 +1816,14 @@
         </w:rPr>
         <w:t xml:space="preserve"> </w:t>
       </w:r>
-      <w:proofErr w:type="gramStart"/>
-      <w:r>
-        <w:rPr>
-          <w:rFonts w:ascii="Arial" w:eastAsia="Arial" w:hAnsi="Arial" w:cs="Arial"/>
-          <w:sz w:val="22"/>
-          <w:szCs w:val="22"/>
-        </w:rPr>
-        <w:t>list</w:t>
-      </w:r>
-      <w:proofErr w:type="gramEnd"/>
+      <w:r>
+        <w:rPr>
+          <w:rFonts w:ascii="Arial" w:eastAsia="Arial" w:hAnsi="Arial" w:cs="Arial"/>
+          <w:sz w:val="22"/>
+          <w:szCs w:val="22"/>
+        </w:rPr>
+        <w:t>sortedPackages []</w:t>
+      </w:r>
     </w:p>
     <w:p>
       <w:pPr>
@@ -1843,7 +1860,7 @@
         <w:pStyle w:val="Body"/>
         <w:spacing w:line="360" w:lineRule="auto"/>
         <w:rPr>
-          <w:rFonts w:ascii="Arial" w:eastAsia="Arial" w:hAnsi="Arial" w:cs="Arial"/>
+          <w:rFonts w:ascii="Arial" w:hAnsi="Arial"/>
           <w:b/>
           <w:bCs/>
           <w:sz w:val="22"/>
@@ -1858,9 +1875,774 @@
           <w:sz w:val="22"/>
           <w:szCs w:val="22"/>
         </w:rPr>
-        <w:t xml:space="preserve">Def </w:t>
-      </w:r>
-      <w:proofErr w:type="spellStart"/>
+        <w:t>Def deliverPackage (truck):</w:t>
+      </w:r>
+    </w:p>
+    <w:p>
+      <w:pPr>
+        <w:pStyle w:val="Body"/>
+        <w:spacing w:line="360" w:lineRule="auto"/>
+        <w:rPr>
+          <w:rFonts w:ascii="Arial" w:eastAsia="Arial" w:hAnsi="Arial" w:cs="Arial"/>
+          <w:sz w:val="22"/>
+          <w:szCs w:val="22"/>
+        </w:rPr>
+      </w:pPr>
+      <w:r>
+        <w:rPr>
+          <w:rFonts w:ascii="Arial" w:eastAsia="Arial" w:hAnsi="Arial" w:cs="Arial"/>
+          <w:sz w:val="22"/>
+          <w:szCs w:val="22"/>
+        </w:rPr>
+        <w:tab/>
+      </w:r>
+      <w:r>
+        <w:rPr>
+          <w:rFonts w:ascii="Arial" w:eastAsia="Arial" w:hAnsi="Arial" w:cs="Arial"/>
+          <w:sz w:val="22"/>
+          <w:szCs w:val="22"/>
+        </w:rPr>
+        <w:t>ASSIGN currentIndex = GET truck address</w:t>
+      </w:r>
+    </w:p>
+    <w:p>
+      <w:pPr>
+        <w:pStyle w:val="Body"/>
+        <w:spacing w:line="360" w:lineRule="auto"/>
+        <w:ind w:firstLine="720"/>
+        <w:rPr>
+          <w:rFonts w:ascii="Arial" w:eastAsia="Arial" w:hAnsi="Arial" w:cs="Arial"/>
+          <w:sz w:val="22"/>
+          <w:szCs w:val="22"/>
+        </w:rPr>
+      </w:pPr>
+      <w:r>
+        <w:rPr>
+          <w:rFonts w:ascii="Arial" w:eastAsia="Arial" w:hAnsi="Arial" w:cs="Arial"/>
+          <w:sz w:val="22"/>
+          <w:szCs w:val="22"/>
+        </w:rPr>
+        <w:t xml:space="preserve">ASSIGN </w:t>
+      </w:r>
+      <w:r>
+        <w:rPr>
+          <w:rFonts w:ascii="Arial" w:eastAsia="Arial" w:hAnsi="Arial" w:cs="Arial"/>
+          <w:sz w:val="22"/>
+          <w:szCs w:val="22"/>
+        </w:rPr>
+        <w:t xml:space="preserve">sortedPackages = </w:t>
+      </w:r>
+      <w:r>
+        <w:rPr>
+          <w:rFonts w:ascii="Arial" w:eastAsia="Arial" w:hAnsi="Arial" w:cs="Arial"/>
+          <w:sz w:val="22"/>
+          <w:szCs w:val="22"/>
+        </w:rPr>
+        <w:t xml:space="preserve">GET sortedPackages </w:t>
+      </w:r>
+    </w:p>
+    <w:p>
+      <w:pPr>
+        <w:pStyle w:val="Body"/>
+        <w:spacing w:line="360" w:lineRule="auto"/>
+        <w:rPr>
+          <w:rFonts w:ascii="Arial" w:eastAsia="Arial" w:hAnsi="Arial" w:cs="Arial"/>
+          <w:sz w:val="22"/>
+          <w:szCs w:val="22"/>
+        </w:rPr>
+      </w:pPr>
+      <w:r>
+        <w:rPr>
+          <w:rFonts w:ascii="Arial" w:eastAsia="Arial" w:hAnsi="Arial" w:cs="Arial"/>
+          <w:sz w:val="22"/>
+          <w:szCs w:val="22"/>
+        </w:rPr>
+        <w:tab/>
+      </w:r>
+      <w:r>
+        <w:rPr>
+          <w:rFonts w:ascii="Arial" w:eastAsia="Arial" w:hAnsi="Arial" w:cs="Arial"/>
+          <w:sz w:val="22"/>
+          <w:szCs w:val="22"/>
+        </w:rPr>
+        <w:t>FOR EACH</w:t>
+      </w:r>
+      <w:r>
+        <w:rPr>
+          <w:rFonts w:ascii="Arial" w:eastAsia="Arial" w:hAnsi="Arial" w:cs="Arial"/>
+          <w:sz w:val="22"/>
+          <w:szCs w:val="22"/>
+        </w:rPr>
+        <w:t xml:space="preserve"> package in sortedPackages:</w:t>
+      </w:r>
+    </w:p>
+    <w:p>
+      <w:pPr>
+        <w:pStyle w:val="Body"/>
+        <w:spacing w:line="360" w:lineRule="auto"/>
+        <w:rPr>
+          <w:rFonts w:ascii="Arial" w:eastAsia="Arial" w:hAnsi="Arial" w:cs="Arial"/>
+          <w:sz w:val="22"/>
+          <w:szCs w:val="22"/>
+        </w:rPr>
+      </w:pPr>
+      <w:r>
+        <w:rPr>
+          <w:rFonts w:ascii="Arial" w:eastAsia="Arial" w:hAnsi="Arial" w:cs="Arial"/>
+          <w:sz w:val="22"/>
+          <w:szCs w:val="22"/>
+        </w:rPr>
+        <w:tab/>
+      </w:r>
+      <w:r>
+        <w:rPr>
+          <w:rFonts w:ascii="Arial" w:eastAsia="Arial" w:hAnsi="Arial" w:cs="Arial"/>
+          <w:sz w:val="22"/>
+          <w:szCs w:val="22"/>
+        </w:rPr>
+        <w:tab/>
+      </w:r>
+      <w:r>
+        <w:rPr>
+          <w:rFonts w:ascii="Arial" w:eastAsia="Arial" w:hAnsi="Arial" w:cs="Arial"/>
+          <w:sz w:val="22"/>
+          <w:szCs w:val="22"/>
+        </w:rPr>
+        <w:t>ASSIGN package truck ID</w:t>
+      </w:r>
+      <w:r>
+        <w:rPr>
+          <w:rFonts w:ascii="Arial" w:hAnsi="Arial"/>
+          <w:sz w:val="22"/>
+          <w:szCs w:val="22"/>
+        </w:rPr>
+        <w:t xml:space="preserve"> = truck object ID</w:t>
+      </w:r>
+    </w:p>
+    <w:p>
+      <w:pPr>
+        <w:pStyle w:val="Body"/>
+        <w:spacing w:line="360" w:lineRule="auto"/>
+        <w:rPr>
+          <w:rFonts w:ascii="Arial" w:eastAsia="Arial" w:hAnsi="Arial" w:cs="Arial"/>
+          <w:sz w:val="22"/>
+          <w:szCs w:val="22"/>
+        </w:rPr>
+      </w:pPr>
+      <w:r>
+        <w:rPr>
+          <w:rFonts w:ascii="Arial" w:eastAsia="Arial" w:hAnsi="Arial" w:cs="Arial"/>
+          <w:sz w:val="22"/>
+          <w:szCs w:val="22"/>
+        </w:rPr>
+        <w:tab/>
+      </w:r>
+      <w:r>
+        <w:rPr>
+          <w:rFonts w:ascii="Arial" w:eastAsia="Arial" w:hAnsi="Arial" w:cs="Arial"/>
+          <w:sz w:val="22"/>
+          <w:szCs w:val="22"/>
+        </w:rPr>
+        <w:tab/>
+      </w:r>
+      <w:r>
+        <w:rPr>
+          <w:rFonts w:ascii="Arial" w:eastAsia="Arial" w:hAnsi="Arial" w:cs="Arial"/>
+          <w:sz w:val="22"/>
+          <w:szCs w:val="22"/>
+        </w:rPr>
+        <w:t xml:space="preserve">ASSIGN </w:t>
+      </w:r>
+      <w:r>
+        <w:rPr>
+          <w:rFonts w:ascii="Arial" w:eastAsia="Arial" w:hAnsi="Arial" w:cs="Arial"/>
+          <w:sz w:val="22"/>
+          <w:szCs w:val="22"/>
+        </w:rPr>
+        <w:t xml:space="preserve">currentIndex = </w:t>
+      </w:r>
+      <w:r>
+        <w:rPr>
+          <w:rFonts w:ascii="Arial" w:eastAsia="Arial" w:hAnsi="Arial" w:cs="Arial"/>
+          <w:sz w:val="22"/>
+          <w:szCs w:val="22"/>
+        </w:rPr>
+        <w:t xml:space="preserve">GET </w:t>
+      </w:r>
+      <w:r>
+        <w:rPr>
+          <w:rFonts w:ascii="Arial" w:eastAsia="Arial" w:hAnsi="Arial" w:cs="Arial"/>
+          <w:sz w:val="22"/>
+          <w:szCs w:val="22"/>
+        </w:rPr>
+        <w:t>location index of truck address</w:t>
+      </w:r>
+    </w:p>
+    <w:p>
+      <w:pPr>
+        <w:pStyle w:val="Body"/>
+        <w:spacing w:line="360" w:lineRule="auto"/>
+        <w:rPr>
+          <w:rFonts w:ascii="Arial" w:eastAsia="Arial" w:hAnsi="Arial" w:cs="Arial"/>
+          <w:sz w:val="22"/>
+          <w:szCs w:val="22"/>
+        </w:rPr>
+      </w:pPr>
+      <w:r>
+        <w:rPr>
+          <w:rFonts w:ascii="Arial" w:eastAsia="Arial" w:hAnsi="Arial" w:cs="Arial"/>
+          <w:sz w:val="22"/>
+          <w:szCs w:val="22"/>
+        </w:rPr>
+        <w:tab/>
+      </w:r>
+      <w:r>
+        <w:rPr>
+          <w:rFonts w:ascii="Arial" w:eastAsia="Arial" w:hAnsi="Arial" w:cs="Arial"/>
+          <w:sz w:val="22"/>
+          <w:szCs w:val="22"/>
+        </w:rPr>
+        <w:tab/>
+      </w:r>
+      <w:r>
+        <w:rPr>
+          <w:rFonts w:ascii="Arial" w:eastAsia="Arial" w:hAnsi="Arial" w:cs="Arial"/>
+          <w:sz w:val="22"/>
+          <w:szCs w:val="22"/>
+        </w:rPr>
+        <w:t xml:space="preserve">ASSIGN </w:t>
+      </w:r>
+      <w:r>
+        <w:rPr>
+          <w:rFonts w:ascii="Arial" w:eastAsia="Arial" w:hAnsi="Arial" w:cs="Arial"/>
+          <w:sz w:val="22"/>
+          <w:szCs w:val="22"/>
+        </w:rPr>
+        <w:t xml:space="preserve">packageIndex = </w:t>
+      </w:r>
+      <w:r>
+        <w:rPr>
+          <w:rFonts w:ascii="Arial" w:eastAsia="Arial" w:hAnsi="Arial" w:cs="Arial"/>
+          <w:sz w:val="22"/>
+          <w:szCs w:val="22"/>
+        </w:rPr>
+        <w:t xml:space="preserve">GET </w:t>
+      </w:r>
+      <w:r>
+        <w:rPr>
+          <w:rFonts w:ascii="Arial" w:eastAsia="Arial" w:hAnsi="Arial" w:cs="Arial"/>
+          <w:sz w:val="22"/>
+          <w:szCs w:val="22"/>
+        </w:rPr>
+        <w:t>location index of package address</w:t>
+      </w:r>
+    </w:p>
+    <w:p>
+      <w:pPr>
+        <w:pStyle w:val="Body"/>
+        <w:spacing w:line="360" w:lineRule="auto"/>
+        <w:rPr>
+          <w:rFonts w:ascii="Arial" w:eastAsia="Arial" w:hAnsi="Arial" w:cs="Arial"/>
+          <w:sz w:val="22"/>
+          <w:szCs w:val="22"/>
+        </w:rPr>
+      </w:pPr>
+      <w:r>
+        <w:rPr>
+          <w:rFonts w:ascii="Arial" w:eastAsia="Arial" w:hAnsi="Arial" w:cs="Arial"/>
+          <w:sz w:val="22"/>
+          <w:szCs w:val="22"/>
+        </w:rPr>
+        <w:tab/>
+      </w:r>
+      <w:r>
+        <w:rPr>
+          <w:rFonts w:ascii="Arial" w:eastAsia="Arial" w:hAnsi="Arial" w:cs="Arial"/>
+          <w:sz w:val="22"/>
+          <w:szCs w:val="22"/>
+        </w:rPr>
+        <w:tab/>
+      </w:r>
+      <w:r>
+        <w:rPr>
+          <w:rFonts w:ascii="Arial" w:eastAsia="Arial" w:hAnsi="Arial" w:cs="Arial"/>
+          <w:sz w:val="22"/>
+          <w:szCs w:val="22"/>
+        </w:rPr>
+        <w:t>IF</w:t>
+      </w:r>
+      <w:r>
+        <w:rPr>
+          <w:rFonts w:ascii="Arial" w:eastAsia="Arial" w:hAnsi="Arial" w:cs="Arial"/>
+          <w:sz w:val="22"/>
+          <w:szCs w:val="22"/>
+        </w:rPr>
+        <w:t xml:space="preserve"> currentIndex is not None and packageIndex is not None:</w:t>
+      </w:r>
+    </w:p>
+    <w:p>
+      <w:pPr>
+        <w:pStyle w:val="Body"/>
+        <w:spacing w:line="360" w:lineRule="auto"/>
+        <w:rPr>
+          <w:rFonts w:ascii="Arial" w:eastAsia="Arial" w:hAnsi="Arial" w:cs="Arial"/>
+          <w:sz w:val="22"/>
+          <w:szCs w:val="22"/>
+        </w:rPr>
+      </w:pPr>
+      <w:r>
+        <w:rPr>
+          <w:rFonts w:ascii="Arial" w:eastAsia="Arial" w:hAnsi="Arial" w:cs="Arial"/>
+          <w:sz w:val="22"/>
+          <w:szCs w:val="22"/>
+        </w:rPr>
+        <w:tab/>
+      </w:r>
+      <w:r>
+        <w:rPr>
+          <w:rFonts w:ascii="Arial" w:eastAsia="Arial" w:hAnsi="Arial" w:cs="Arial"/>
+          <w:sz w:val="22"/>
+          <w:szCs w:val="22"/>
+        </w:rPr>
+        <w:tab/>
+      </w:r>
+      <w:r>
+        <w:rPr>
+          <w:rFonts w:ascii="Arial" w:eastAsia="Arial" w:hAnsi="Arial" w:cs="Arial"/>
+          <w:sz w:val="22"/>
+          <w:szCs w:val="22"/>
+        </w:rPr>
+        <w:tab/>
+      </w:r>
+      <w:r>
+        <w:rPr>
+          <w:rFonts w:ascii="Arial" w:eastAsia="Arial" w:hAnsi="Arial" w:cs="Arial"/>
+          <w:sz w:val="22"/>
+          <w:szCs w:val="22"/>
+        </w:rPr>
+        <w:t xml:space="preserve">ASSIGN </w:t>
+      </w:r>
+      <w:r>
+        <w:rPr>
+          <w:rFonts w:ascii="Arial" w:eastAsia="Arial" w:hAnsi="Arial" w:cs="Arial"/>
+          <w:sz w:val="22"/>
+          <w:szCs w:val="22"/>
+        </w:rPr>
+        <w:t xml:space="preserve">distance = </w:t>
+      </w:r>
+      <w:r>
+        <w:rPr>
+          <w:rFonts w:ascii="Arial" w:eastAsia="Arial" w:hAnsi="Arial" w:cs="Arial"/>
+          <w:sz w:val="22"/>
+          <w:szCs w:val="22"/>
+        </w:rPr>
+        <w:t>GET</w:t>
+      </w:r>
+      <w:r>
+        <w:rPr>
+          <w:rFonts w:ascii="Arial" w:eastAsia="Arial" w:hAnsi="Arial" w:cs="Arial"/>
+          <w:sz w:val="22"/>
+          <w:szCs w:val="22"/>
+        </w:rPr>
+        <w:t xml:space="preserve"> distance</w:t>
+      </w:r>
+    </w:p>
+    <w:p>
+      <w:pPr>
+        <w:pStyle w:val="Body"/>
+        <w:spacing w:line="360" w:lineRule="auto"/>
+        <w:rPr>
+          <w:rFonts w:ascii="Arial" w:eastAsia="Arial" w:hAnsi="Arial" w:cs="Arial"/>
+          <w:sz w:val="22"/>
+          <w:szCs w:val="22"/>
+        </w:rPr>
+      </w:pPr>
+      <w:r>
+        <w:rPr>
+          <w:rFonts w:ascii="Arial" w:eastAsia="Arial" w:hAnsi="Arial" w:cs="Arial"/>
+          <w:sz w:val="22"/>
+          <w:szCs w:val="22"/>
+        </w:rPr>
+        <w:tab/>
+      </w:r>
+      <w:r>
+        <w:rPr>
+          <w:rFonts w:ascii="Arial" w:eastAsia="Arial" w:hAnsi="Arial" w:cs="Arial"/>
+          <w:sz w:val="22"/>
+          <w:szCs w:val="22"/>
+        </w:rPr>
+        <w:tab/>
+      </w:r>
+      <w:r>
+        <w:rPr>
+          <w:rFonts w:ascii="Arial" w:eastAsia="Arial" w:hAnsi="Arial" w:cs="Arial"/>
+          <w:sz w:val="22"/>
+          <w:szCs w:val="22"/>
+        </w:rPr>
+        <w:tab/>
+      </w:r>
+      <w:r>
+        <w:rPr>
+          <w:rFonts w:ascii="Arial" w:eastAsia="Arial" w:hAnsi="Arial" w:cs="Arial"/>
+          <w:sz w:val="22"/>
+          <w:szCs w:val="22"/>
+        </w:rPr>
+        <w:t xml:space="preserve">ASSIGN </w:t>
+      </w:r>
+      <w:r>
+        <w:rPr>
+          <w:rFonts w:ascii="Arial" w:eastAsia="Arial" w:hAnsi="Arial" w:cs="Arial"/>
+          <w:sz w:val="22"/>
+          <w:szCs w:val="22"/>
+        </w:rPr>
+        <w:t xml:space="preserve">deliveryDuration </w:t>
+      </w:r>
+    </w:p>
+    <w:p>
+      <w:pPr>
+        <w:pStyle w:val="Body"/>
+        <w:spacing w:line="360" w:lineRule="auto"/>
+        <w:rPr>
+          <w:rFonts w:ascii="Arial" w:eastAsia="Arial" w:hAnsi="Arial" w:cs="Arial"/>
+          <w:sz w:val="22"/>
+          <w:szCs w:val="22"/>
+        </w:rPr>
+      </w:pPr>
+      <w:r>
+        <w:rPr>
+          <w:rFonts w:ascii="Arial" w:eastAsia="Arial" w:hAnsi="Arial" w:cs="Arial"/>
+          <w:sz w:val="22"/>
+          <w:szCs w:val="22"/>
+        </w:rPr>
+        <w:tab/>
+      </w:r>
+      <w:r>
+        <w:rPr>
+          <w:rFonts w:ascii="Arial" w:eastAsia="Arial" w:hAnsi="Arial" w:cs="Arial"/>
+          <w:sz w:val="22"/>
+          <w:szCs w:val="22"/>
+        </w:rPr>
+        <w:tab/>
+      </w:r>
+      <w:r>
+        <w:rPr>
+          <w:rFonts w:ascii="Arial" w:eastAsia="Arial" w:hAnsi="Arial" w:cs="Arial"/>
+          <w:sz w:val="22"/>
+          <w:szCs w:val="22"/>
+        </w:rPr>
+        <w:tab/>
+      </w:r>
+      <w:r>
+        <w:rPr>
+          <w:rFonts w:ascii="Arial" w:eastAsia="Arial" w:hAnsi="Arial" w:cs="Arial"/>
+          <w:sz w:val="22"/>
+          <w:szCs w:val="22"/>
+        </w:rPr>
+        <w:t xml:space="preserve">ASSIGN </w:t>
+      </w:r>
+      <w:r>
+        <w:rPr>
+          <w:rFonts w:ascii="Arial" w:eastAsia="Arial" w:hAnsi="Arial" w:cs="Arial"/>
+          <w:sz w:val="22"/>
+          <w:szCs w:val="22"/>
+        </w:rPr>
+        <w:t>truck</w:t>
+      </w:r>
+      <w:r>
+        <w:rPr>
+          <w:rFonts w:ascii="Arial" w:hAnsi="Arial"/>
+          <w:sz w:val="22"/>
+          <w:szCs w:val="22"/>
+        </w:rPr>
+        <w:t xml:space="preserve">’s miles = truck’s miles + distance </w:t>
+      </w:r>
+    </w:p>
+    <w:p>
+      <w:pPr>
+        <w:pStyle w:val="Body"/>
+        <w:spacing w:line="360" w:lineRule="auto"/>
+        <w:rPr>
+          <w:rFonts w:ascii="Arial" w:eastAsia="Arial" w:hAnsi="Arial" w:cs="Arial"/>
+          <w:sz w:val="22"/>
+          <w:szCs w:val="22"/>
+        </w:rPr>
+      </w:pPr>
+      <w:r>
+        <w:rPr>
+          <w:rFonts w:ascii="Arial" w:eastAsia="Arial" w:hAnsi="Arial" w:cs="Arial"/>
+          <w:sz w:val="22"/>
+          <w:szCs w:val="22"/>
+        </w:rPr>
+        <w:tab/>
+      </w:r>
+      <w:r>
+        <w:rPr>
+          <w:rFonts w:ascii="Arial" w:eastAsia="Arial" w:hAnsi="Arial" w:cs="Arial"/>
+          <w:sz w:val="22"/>
+          <w:szCs w:val="22"/>
+        </w:rPr>
+        <w:tab/>
+      </w:r>
+      <w:r>
+        <w:rPr>
+          <w:rFonts w:ascii="Arial" w:eastAsia="Arial" w:hAnsi="Arial" w:cs="Arial"/>
+          <w:sz w:val="22"/>
+          <w:szCs w:val="22"/>
+        </w:rPr>
+        <w:tab/>
+      </w:r>
+      <w:r>
+        <w:rPr>
+          <w:rFonts w:ascii="Arial" w:eastAsia="Arial" w:hAnsi="Arial" w:cs="Arial"/>
+          <w:sz w:val="22"/>
+          <w:szCs w:val="22"/>
+        </w:rPr>
+        <w:t xml:space="preserve"> ASSIGN </w:t>
+      </w:r>
+      <w:r>
+        <w:rPr>
+          <w:rFonts w:ascii="Arial" w:eastAsia="Arial" w:hAnsi="Arial" w:cs="Arial"/>
+          <w:sz w:val="22"/>
+          <w:szCs w:val="22"/>
+        </w:rPr>
+        <w:t>truck</w:t>
+      </w:r>
+      <w:r>
+        <w:rPr>
+          <w:rFonts w:ascii="Arial" w:hAnsi="Arial"/>
+          <w:sz w:val="22"/>
+          <w:szCs w:val="22"/>
+        </w:rPr>
+        <w:t>’s address = current package address</w:t>
+      </w:r>
+    </w:p>
+    <w:p>
+      <w:pPr>
+        <w:pStyle w:val="Body"/>
+        <w:spacing w:line="360" w:lineRule="auto"/>
+        <w:rPr>
+          <w:rFonts w:ascii="Arial" w:eastAsia="Arial" w:hAnsi="Arial" w:cs="Arial"/>
+          <w:sz w:val="22"/>
+          <w:szCs w:val="22"/>
+        </w:rPr>
+      </w:pPr>
+      <w:r>
+        <w:rPr>
+          <w:rFonts w:ascii="Arial" w:eastAsia="Arial" w:hAnsi="Arial" w:cs="Arial"/>
+          <w:sz w:val="22"/>
+          <w:szCs w:val="22"/>
+        </w:rPr>
+        <w:tab/>
+      </w:r>
+      <w:r>
+        <w:rPr>
+          <w:rFonts w:ascii="Arial" w:eastAsia="Arial" w:hAnsi="Arial" w:cs="Arial"/>
+          <w:sz w:val="22"/>
+          <w:szCs w:val="22"/>
+        </w:rPr>
+        <w:tab/>
+      </w:r>
+      <w:r>
+        <w:rPr>
+          <w:rFonts w:ascii="Arial" w:eastAsia="Arial" w:hAnsi="Arial" w:cs="Arial"/>
+          <w:sz w:val="22"/>
+          <w:szCs w:val="22"/>
+        </w:rPr>
+        <w:tab/>
+      </w:r>
+      <w:r>
+        <w:rPr>
+          <w:rFonts w:ascii="Arial" w:eastAsia="Arial" w:hAnsi="Arial" w:cs="Arial"/>
+          <w:sz w:val="22"/>
+          <w:szCs w:val="22"/>
+        </w:rPr>
+        <w:t xml:space="preserve">ASSIGN </w:t>
+      </w:r>
+      <w:r>
+        <w:rPr>
+          <w:rFonts w:ascii="Arial" w:eastAsia="Arial" w:hAnsi="Arial" w:cs="Arial"/>
+          <w:sz w:val="22"/>
+          <w:szCs w:val="22"/>
+        </w:rPr>
+        <w:t>truck</w:t>
+      </w:r>
+      <w:r>
+        <w:rPr>
+          <w:rFonts w:ascii="Arial" w:hAnsi="Arial"/>
+          <w:sz w:val="22"/>
+          <w:szCs w:val="22"/>
+        </w:rPr>
+        <w:t xml:space="preserve">’s time = truck’s time + deliveryDuration </w:t>
+      </w:r>
+    </w:p>
+    <w:p>
+      <w:pPr>
+        <w:pStyle w:val="Body"/>
+        <w:spacing w:line="360" w:lineRule="auto"/>
+        <w:rPr>
+          <w:rFonts w:ascii="Arial" w:eastAsia="Arial" w:hAnsi="Arial" w:cs="Arial"/>
+          <w:sz w:val="22"/>
+          <w:szCs w:val="22"/>
+        </w:rPr>
+      </w:pPr>
+      <w:r>
+        <w:rPr>
+          <w:rFonts w:ascii="Arial" w:eastAsia="Arial" w:hAnsi="Arial" w:cs="Arial"/>
+          <w:sz w:val="22"/>
+          <w:szCs w:val="22"/>
+        </w:rPr>
+        <w:tab/>
+      </w:r>
+      <w:r>
+        <w:rPr>
+          <w:rFonts w:ascii="Arial" w:eastAsia="Arial" w:hAnsi="Arial" w:cs="Arial"/>
+          <w:sz w:val="22"/>
+          <w:szCs w:val="22"/>
+        </w:rPr>
+        <w:tab/>
+      </w:r>
+      <w:r>
+        <w:rPr>
+          <w:rFonts w:ascii="Arial" w:eastAsia="Arial" w:hAnsi="Arial" w:cs="Arial"/>
+          <w:sz w:val="22"/>
+          <w:szCs w:val="22"/>
+        </w:rPr>
+        <w:tab/>
+      </w:r>
+      <w:r>
+        <w:rPr>
+          <w:rFonts w:ascii="Arial" w:eastAsia="Arial" w:hAnsi="Arial" w:cs="Arial"/>
+          <w:sz w:val="22"/>
+          <w:szCs w:val="22"/>
+        </w:rPr>
+        <w:t xml:space="preserve">ASSIGN </w:t>
+      </w:r>
+      <w:r>
+        <w:rPr>
+          <w:rFonts w:ascii="Arial" w:eastAsia="Arial" w:hAnsi="Arial" w:cs="Arial"/>
+          <w:sz w:val="22"/>
+          <w:szCs w:val="22"/>
+        </w:rPr>
+        <w:t>package</w:t>
+      </w:r>
+      <w:r>
+        <w:rPr>
+          <w:rFonts w:ascii="Arial" w:hAnsi="Arial"/>
+          <w:sz w:val="22"/>
+          <w:szCs w:val="22"/>
+        </w:rPr>
+        <w:t>’s departure time = truck’s departure time</w:t>
+      </w:r>
+    </w:p>
+    <w:p>
+      <w:pPr>
+        <w:pStyle w:val="Body"/>
+        <w:spacing w:line="360" w:lineRule="auto"/>
+        <w:rPr>
+          <w:rFonts w:ascii="Arial" w:eastAsia="Arial" w:hAnsi="Arial" w:cs="Arial"/>
+          <w:sz w:val="22"/>
+          <w:szCs w:val="22"/>
+        </w:rPr>
+      </w:pPr>
+      <w:r>
+        <w:rPr>
+          <w:rFonts w:ascii="Arial" w:eastAsia="Arial" w:hAnsi="Arial" w:cs="Arial"/>
+          <w:sz w:val="22"/>
+          <w:szCs w:val="22"/>
+        </w:rPr>
+        <w:tab/>
+      </w:r>
+      <w:r>
+        <w:rPr>
+          <w:rFonts w:ascii="Arial" w:eastAsia="Arial" w:hAnsi="Arial" w:cs="Arial"/>
+          <w:sz w:val="22"/>
+          <w:szCs w:val="22"/>
+        </w:rPr>
+        <w:tab/>
+      </w:r>
+      <w:r>
+        <w:rPr>
+          <w:rFonts w:ascii="Arial" w:eastAsia="Arial" w:hAnsi="Arial" w:cs="Arial"/>
+          <w:sz w:val="22"/>
+          <w:szCs w:val="22"/>
+        </w:rPr>
+        <w:tab/>
+      </w:r>
+      <w:r>
+        <w:rPr>
+          <w:rFonts w:ascii="Arial" w:eastAsia="Arial" w:hAnsi="Arial" w:cs="Arial"/>
+          <w:sz w:val="22"/>
+          <w:szCs w:val="22"/>
+        </w:rPr>
+        <w:t xml:space="preserve">ASSIGN </w:t>
+      </w:r>
+      <w:r>
+        <w:rPr>
+          <w:rFonts w:ascii="Arial" w:eastAsia="Arial" w:hAnsi="Arial" w:cs="Arial"/>
+          <w:sz w:val="22"/>
+          <w:szCs w:val="22"/>
+        </w:rPr>
+        <w:t>package delivery time = current truck time</w:t>
+      </w:r>
+    </w:p>
+    <w:p>
+      <w:pPr>
+        <w:pStyle w:val="Body"/>
+        <w:spacing w:line="360" w:lineRule="auto"/>
+        <w:rPr>
+          <w:rFonts w:ascii="Arial" w:eastAsia="Arial" w:hAnsi="Arial" w:cs="Arial"/>
+          <w:sz w:val="22"/>
+          <w:szCs w:val="22"/>
+        </w:rPr>
+      </w:pPr>
+      <w:r>
+        <w:rPr>
+          <w:rFonts w:ascii="Arial" w:eastAsia="Arial" w:hAnsi="Arial" w:cs="Arial"/>
+          <w:sz w:val="22"/>
+          <w:szCs w:val="22"/>
+        </w:rPr>
+        <w:tab/>
+      </w:r>
+      <w:r>
+        <w:rPr>
+          <w:rFonts w:ascii="Arial" w:eastAsia="Arial" w:hAnsi="Arial" w:cs="Arial"/>
+          <w:sz w:val="22"/>
+          <w:szCs w:val="22"/>
+        </w:rPr>
+        <w:t>END FOR</w:t>
+      </w:r>
+    </w:p>
+    <w:p>
+      <w:pPr>
+        <w:pStyle w:val="Heading"/>
+        <w:spacing w:line="360" w:lineRule="auto"/>
+        <w:rPr>
+          <w:rFonts w:ascii="Arial" w:eastAsia="Arial" w:hAnsi="Arial" w:cs="Arial"/>
+          <w:sz w:val="28"/>
+          <w:szCs w:val="28"/>
+        </w:rPr>
+      </w:pPr>
+      <w:r>
+        <w:rPr>
+          <w:rFonts w:ascii="Arial" w:hAnsi="Arial"/>
+          <w:sz w:val="28"/>
+          <w:szCs w:val="28"/>
+          <w:lang w:val="en-US"/>
+        </w:rPr>
+        <w:lastRenderedPageBreak/>
+        <w:t>C2. Development Environment</w:t>
+      </w:r>
+    </w:p>
+    <w:p>
+      <w:pPr>
+        <w:pStyle w:val="Body"/>
+        <w:spacing w:line="360" w:lineRule="auto"/>
+        <w:rPr>
+          <w:rFonts w:ascii="Arial" w:eastAsia="Arial" w:hAnsi="Arial" w:cs="Arial"/>
+          <w:sz w:val="22"/>
+          <w:szCs w:val="22"/>
+        </w:rPr>
+      </w:pPr>
       <w:r>
         <w:rPr>
           <w:rFonts w:ascii="Arial" w:hAnsi="Arial"/>
@@ -1869,9 +2651,27 @@
           <w:sz w:val="22"/>
           <w:szCs w:val="22"/>
         </w:rPr>
-        <w:t>deliverPackage</w:t>
-      </w:r>
-      <w:proofErr w:type="spellEnd"/>
+        <w:t xml:space="preserve">Programming environment: </w:t>
+      </w:r>
+      <w:r>
+        <w:rPr>
+          <w:rFonts w:ascii="Arial" w:hAnsi="Arial"/>
+          <w:sz w:val="22"/>
+          <w:szCs w:val="22"/>
+        </w:rPr>
+        <w:t>Visual Studios Code v1.86.0</w:t>
+      </w:r>
+    </w:p>
+    <w:p>
+      <w:pPr>
+        <w:pStyle w:val="Body"/>
+        <w:spacing w:line="360" w:lineRule="auto"/>
+        <w:rPr>
+          <w:rFonts w:ascii="Arial" w:eastAsia="Arial" w:hAnsi="Arial" w:cs="Arial"/>
+          <w:sz w:val="22"/>
+          <w:szCs w:val="22"/>
+        </w:rPr>
+      </w:pPr>
       <w:r>
         <w:rPr>
           <w:rFonts w:ascii="Arial" w:hAnsi="Arial"/>
@@ -1880,752 +2680,6 @@
           <w:sz w:val="22"/>
           <w:szCs w:val="22"/>
         </w:rPr>
-        <w:t xml:space="preserve"> (truck):</w:t>
-      </w:r>
-    </w:p>
-    <w:p>
-      <w:pPr>
-        <w:pStyle w:val="Body"/>
-        <w:spacing w:line="360" w:lineRule="auto"/>
-        <w:rPr>
-          <w:rFonts w:ascii="Arial" w:eastAsia="Arial" w:hAnsi="Arial" w:cs="Arial"/>
-          <w:sz w:val="22"/>
-          <w:szCs w:val="22"/>
-        </w:rPr>
-      </w:pPr>
-      <w:r>
-        <w:rPr>
-          <w:rFonts w:ascii="Arial" w:eastAsia="Arial" w:hAnsi="Arial" w:cs="Arial"/>
-          <w:sz w:val="22"/>
-          <w:szCs w:val="22"/>
-        </w:rPr>
-        <w:tab/>
-      </w:r>
-      <w:proofErr w:type="spellStart"/>
-      <w:r>
-        <w:rPr>
-          <w:rFonts w:ascii="Arial" w:eastAsia="Arial" w:hAnsi="Arial" w:cs="Arial"/>
-          <w:sz w:val="22"/>
-          <w:szCs w:val="22"/>
-        </w:rPr>
-        <w:t>sortedPackages</w:t>
-      </w:r>
-      <w:proofErr w:type="spellEnd"/>
-      <w:r>
-        <w:rPr>
-          <w:rFonts w:ascii="Arial" w:eastAsia="Arial" w:hAnsi="Arial" w:cs="Arial"/>
-          <w:sz w:val="22"/>
-          <w:szCs w:val="22"/>
-        </w:rPr>
-        <w:t xml:space="preserve"> = calls </w:t>
-      </w:r>
-      <w:proofErr w:type="spellStart"/>
-      <w:r>
-        <w:rPr>
-          <w:rFonts w:ascii="Arial" w:eastAsia="Arial" w:hAnsi="Arial" w:cs="Arial"/>
-          <w:sz w:val="22"/>
-          <w:szCs w:val="22"/>
-        </w:rPr>
-        <w:t>sortPackages</w:t>
-      </w:r>
-      <w:proofErr w:type="spellEnd"/>
-      <w:r>
-        <w:rPr>
-          <w:rFonts w:ascii="Arial" w:eastAsia="Arial" w:hAnsi="Arial" w:cs="Arial"/>
-          <w:sz w:val="22"/>
-          <w:szCs w:val="22"/>
-        </w:rPr>
-        <w:t xml:space="preserve"> function (passing location index of the passed object</w:t>
-      </w:r>
-      <w:r>
-        <w:rPr>
-          <w:rFonts w:ascii="Arial" w:hAnsi="Arial"/>
-          <w:sz w:val="22"/>
-          <w:szCs w:val="22"/>
-        </w:rPr>
-        <w:t>’s address and truck object)</w:t>
-      </w:r>
-    </w:p>
-    <w:p>
-      <w:pPr>
-        <w:pStyle w:val="Body"/>
-        <w:spacing w:line="360" w:lineRule="auto"/>
-        <w:rPr>
-          <w:rFonts w:ascii="Arial" w:eastAsia="Arial" w:hAnsi="Arial" w:cs="Arial"/>
-          <w:sz w:val="22"/>
-          <w:szCs w:val="22"/>
-        </w:rPr>
-      </w:pPr>
-      <w:r>
-        <w:rPr>
-          <w:rFonts w:ascii="Arial" w:eastAsia="Arial" w:hAnsi="Arial" w:cs="Arial"/>
-          <w:sz w:val="22"/>
-          <w:szCs w:val="22"/>
-        </w:rPr>
-        <w:tab/>
-        <w:t xml:space="preserve">for all packages in </w:t>
-      </w:r>
-      <w:proofErr w:type="spellStart"/>
-      <w:r>
-        <w:rPr>
-          <w:rFonts w:ascii="Arial" w:eastAsia="Arial" w:hAnsi="Arial" w:cs="Arial"/>
-          <w:sz w:val="22"/>
-          <w:szCs w:val="22"/>
-        </w:rPr>
-        <w:t>sortedPackages</w:t>
-      </w:r>
-      <w:proofErr w:type="spellEnd"/>
-      <w:r>
-        <w:rPr>
-          <w:rFonts w:ascii="Arial" w:eastAsia="Arial" w:hAnsi="Arial" w:cs="Arial"/>
-          <w:sz w:val="22"/>
-          <w:szCs w:val="22"/>
-        </w:rPr>
-        <w:t>:</w:t>
-      </w:r>
-    </w:p>
-    <w:p>
-      <w:pPr>
-        <w:pStyle w:val="Body"/>
-        <w:spacing w:line="360" w:lineRule="auto"/>
-        <w:rPr>
-          <w:rFonts w:ascii="Arial" w:eastAsia="Arial" w:hAnsi="Arial" w:cs="Arial"/>
-          <w:sz w:val="22"/>
-          <w:szCs w:val="22"/>
-        </w:rPr>
-      </w:pPr>
-      <w:r>
-        <w:rPr>
-          <w:rFonts w:ascii="Arial" w:eastAsia="Arial" w:hAnsi="Arial" w:cs="Arial"/>
-          <w:sz w:val="22"/>
-          <w:szCs w:val="22"/>
-        </w:rPr>
-        <w:tab/>
-      </w:r>
-      <w:r>
-        <w:rPr>
-          <w:rFonts w:ascii="Arial" w:eastAsia="Arial" w:hAnsi="Arial" w:cs="Arial"/>
-          <w:sz w:val="22"/>
-          <w:szCs w:val="22"/>
-        </w:rPr>
-        <w:tab/>
-        <w:t>package object</w:t>
-      </w:r>
-      <w:r>
-        <w:rPr>
-          <w:rFonts w:ascii="Arial" w:hAnsi="Arial"/>
-          <w:sz w:val="22"/>
-          <w:szCs w:val="22"/>
-        </w:rPr>
-        <w:t>’s truck value = truck object’s ID</w:t>
-      </w:r>
-    </w:p>
-    <w:p>
-      <w:pPr>
-        <w:pStyle w:val="Body"/>
-        <w:spacing w:line="360" w:lineRule="auto"/>
-        <w:rPr>
-          <w:rFonts w:ascii="Arial" w:eastAsia="Arial" w:hAnsi="Arial" w:cs="Arial"/>
-          <w:sz w:val="22"/>
-          <w:szCs w:val="22"/>
-        </w:rPr>
-      </w:pPr>
-      <w:r>
-        <w:rPr>
-          <w:rFonts w:ascii="Arial" w:eastAsia="Arial" w:hAnsi="Arial" w:cs="Arial"/>
-          <w:sz w:val="22"/>
-          <w:szCs w:val="22"/>
-        </w:rPr>
-        <w:tab/>
-      </w:r>
-      <w:r>
-        <w:rPr>
-          <w:rFonts w:ascii="Arial" w:eastAsia="Arial" w:hAnsi="Arial" w:cs="Arial"/>
-          <w:sz w:val="22"/>
-          <w:szCs w:val="22"/>
-        </w:rPr>
-        <w:tab/>
-      </w:r>
-      <w:proofErr w:type="spellStart"/>
-      <w:r>
-        <w:rPr>
-          <w:rFonts w:ascii="Arial" w:eastAsia="Arial" w:hAnsi="Arial" w:cs="Arial"/>
-          <w:sz w:val="22"/>
-          <w:szCs w:val="22"/>
-        </w:rPr>
-        <w:t>currentIndex</w:t>
-      </w:r>
-      <w:proofErr w:type="spellEnd"/>
-      <w:r>
-        <w:rPr>
-          <w:rFonts w:ascii="Arial" w:eastAsia="Arial" w:hAnsi="Arial" w:cs="Arial"/>
-          <w:sz w:val="22"/>
-          <w:szCs w:val="22"/>
-        </w:rPr>
-        <w:t xml:space="preserve"> = get location index of truck address</w:t>
-      </w:r>
-    </w:p>
-    <w:p>
-      <w:pPr>
-        <w:pStyle w:val="Body"/>
-        <w:spacing w:line="360" w:lineRule="auto"/>
-        <w:rPr>
-          <w:rFonts w:ascii="Arial" w:eastAsia="Arial" w:hAnsi="Arial" w:cs="Arial"/>
-          <w:sz w:val="22"/>
-          <w:szCs w:val="22"/>
-        </w:rPr>
-      </w:pPr>
-      <w:r>
-        <w:rPr>
-          <w:rFonts w:ascii="Arial" w:eastAsia="Arial" w:hAnsi="Arial" w:cs="Arial"/>
-          <w:sz w:val="22"/>
-          <w:szCs w:val="22"/>
-        </w:rPr>
-        <w:tab/>
-      </w:r>
-      <w:r>
-        <w:rPr>
-          <w:rFonts w:ascii="Arial" w:eastAsia="Arial" w:hAnsi="Arial" w:cs="Arial"/>
-          <w:sz w:val="22"/>
-          <w:szCs w:val="22"/>
-        </w:rPr>
-        <w:tab/>
-      </w:r>
-      <w:proofErr w:type="spellStart"/>
-      <w:r>
-        <w:rPr>
-          <w:rFonts w:ascii="Arial" w:eastAsia="Arial" w:hAnsi="Arial" w:cs="Arial"/>
-          <w:sz w:val="22"/>
-          <w:szCs w:val="22"/>
-        </w:rPr>
-        <w:t>packageIndex</w:t>
-      </w:r>
-      <w:proofErr w:type="spellEnd"/>
-      <w:r>
-        <w:rPr>
-          <w:rFonts w:ascii="Arial" w:eastAsia="Arial" w:hAnsi="Arial" w:cs="Arial"/>
-          <w:sz w:val="22"/>
-          <w:szCs w:val="22"/>
-        </w:rPr>
-        <w:t xml:space="preserve"> = get location index of package address</w:t>
-      </w:r>
-    </w:p>
-    <w:p>
-      <w:pPr>
-        <w:pStyle w:val="Body"/>
-        <w:spacing w:line="360" w:lineRule="auto"/>
-        <w:rPr>
-          <w:rFonts w:ascii="Arial" w:eastAsia="Arial" w:hAnsi="Arial" w:cs="Arial"/>
-          <w:sz w:val="22"/>
-          <w:szCs w:val="22"/>
-        </w:rPr>
-      </w:pPr>
-      <w:r>
-        <w:rPr>
-          <w:rFonts w:ascii="Arial" w:eastAsia="Arial" w:hAnsi="Arial" w:cs="Arial"/>
-          <w:sz w:val="22"/>
-          <w:szCs w:val="22"/>
-        </w:rPr>
-        <w:tab/>
-      </w:r>
-      <w:r>
-        <w:rPr>
-          <w:rFonts w:ascii="Arial" w:eastAsia="Arial" w:hAnsi="Arial" w:cs="Arial"/>
-          <w:sz w:val="22"/>
-          <w:szCs w:val="22"/>
-        </w:rPr>
-        <w:tab/>
-        <w:t xml:space="preserve">if </w:t>
-      </w:r>
-      <w:proofErr w:type="spellStart"/>
-      <w:r>
-        <w:rPr>
-          <w:rFonts w:ascii="Arial" w:eastAsia="Arial" w:hAnsi="Arial" w:cs="Arial"/>
-          <w:sz w:val="22"/>
-          <w:szCs w:val="22"/>
-        </w:rPr>
-        <w:t>currentIndex</w:t>
-      </w:r>
-      <w:proofErr w:type="spellEnd"/>
-      <w:r>
-        <w:rPr>
-          <w:rFonts w:ascii="Arial" w:eastAsia="Arial" w:hAnsi="Arial" w:cs="Arial"/>
-          <w:sz w:val="22"/>
-          <w:szCs w:val="22"/>
-        </w:rPr>
-        <w:t xml:space="preserve"> is not None and </w:t>
-      </w:r>
-      <w:proofErr w:type="spellStart"/>
-      <w:r>
-        <w:rPr>
-          <w:rFonts w:ascii="Arial" w:eastAsia="Arial" w:hAnsi="Arial" w:cs="Arial"/>
-          <w:sz w:val="22"/>
-          <w:szCs w:val="22"/>
-        </w:rPr>
-        <w:t>packageIndex</w:t>
-      </w:r>
-      <w:proofErr w:type="spellEnd"/>
-      <w:r>
-        <w:rPr>
-          <w:rFonts w:ascii="Arial" w:eastAsia="Arial" w:hAnsi="Arial" w:cs="Arial"/>
-          <w:sz w:val="22"/>
-          <w:szCs w:val="22"/>
-        </w:rPr>
-        <w:t xml:space="preserve"> is not None:</w:t>
-      </w:r>
-    </w:p>
-    <w:p>
-      <w:pPr>
-        <w:pStyle w:val="Body"/>
-        <w:spacing w:line="360" w:lineRule="auto"/>
-        <w:rPr>
-          <w:rFonts w:ascii="Arial" w:eastAsia="Arial" w:hAnsi="Arial" w:cs="Arial"/>
-          <w:sz w:val="22"/>
-          <w:szCs w:val="22"/>
-        </w:rPr>
-      </w:pPr>
-      <w:r>
-        <w:rPr>
-          <w:rFonts w:ascii="Arial" w:eastAsia="Arial" w:hAnsi="Arial" w:cs="Arial"/>
-          <w:sz w:val="22"/>
-          <w:szCs w:val="22"/>
-        </w:rPr>
-        <w:tab/>
-      </w:r>
-      <w:r>
-        <w:rPr>
-          <w:rFonts w:ascii="Arial" w:eastAsia="Arial" w:hAnsi="Arial" w:cs="Arial"/>
-          <w:sz w:val="22"/>
-          <w:szCs w:val="22"/>
-        </w:rPr>
-        <w:tab/>
-      </w:r>
-      <w:r>
-        <w:rPr>
-          <w:rFonts w:ascii="Arial" w:eastAsia="Arial" w:hAnsi="Arial" w:cs="Arial"/>
-          <w:sz w:val="22"/>
-          <w:szCs w:val="22"/>
-        </w:rPr>
-        <w:tab/>
-        <w:t xml:space="preserve">distance = get distance using </w:t>
-      </w:r>
-      <w:proofErr w:type="spellStart"/>
-      <w:r>
-        <w:rPr>
-          <w:rFonts w:ascii="Arial" w:eastAsia="Arial" w:hAnsi="Arial" w:cs="Arial"/>
-          <w:sz w:val="22"/>
-          <w:szCs w:val="22"/>
-        </w:rPr>
-        <w:t>currentIndex</w:t>
-      </w:r>
-      <w:proofErr w:type="spellEnd"/>
-      <w:r>
-        <w:rPr>
-          <w:rFonts w:ascii="Arial" w:eastAsia="Arial" w:hAnsi="Arial" w:cs="Arial"/>
-          <w:sz w:val="22"/>
-          <w:szCs w:val="22"/>
-        </w:rPr>
-        <w:t xml:space="preserve"> and </w:t>
-      </w:r>
-      <w:proofErr w:type="spellStart"/>
-      <w:r>
-        <w:rPr>
-          <w:rFonts w:ascii="Arial" w:eastAsia="Arial" w:hAnsi="Arial" w:cs="Arial"/>
-          <w:sz w:val="22"/>
-          <w:szCs w:val="22"/>
-        </w:rPr>
-        <w:t>packageIndex</w:t>
-      </w:r>
-      <w:proofErr w:type="spellEnd"/>
-    </w:p>
-    <w:p>
-      <w:pPr>
-        <w:pStyle w:val="Body"/>
-        <w:spacing w:line="360" w:lineRule="auto"/>
-        <w:rPr>
-          <w:rFonts w:ascii="Arial" w:eastAsia="Arial" w:hAnsi="Arial" w:cs="Arial"/>
-          <w:sz w:val="22"/>
-          <w:szCs w:val="22"/>
-        </w:rPr>
-      </w:pPr>
-      <w:r>
-        <w:rPr>
-          <w:rFonts w:ascii="Arial" w:eastAsia="Arial" w:hAnsi="Arial" w:cs="Arial"/>
-          <w:sz w:val="22"/>
-          <w:szCs w:val="22"/>
-        </w:rPr>
-        <w:tab/>
-      </w:r>
-      <w:r>
-        <w:rPr>
-          <w:rFonts w:ascii="Arial" w:eastAsia="Arial" w:hAnsi="Arial" w:cs="Arial"/>
-          <w:sz w:val="22"/>
-          <w:szCs w:val="22"/>
-        </w:rPr>
-        <w:tab/>
-      </w:r>
-      <w:r>
-        <w:rPr>
-          <w:rFonts w:ascii="Arial" w:eastAsia="Arial" w:hAnsi="Arial" w:cs="Arial"/>
-          <w:sz w:val="22"/>
-          <w:szCs w:val="22"/>
-        </w:rPr>
-        <w:tab/>
-      </w:r>
-      <w:proofErr w:type="spellStart"/>
-      <w:r>
-        <w:rPr>
-          <w:rFonts w:ascii="Arial" w:eastAsia="Arial" w:hAnsi="Arial" w:cs="Arial"/>
-          <w:sz w:val="22"/>
-          <w:szCs w:val="22"/>
-        </w:rPr>
-        <w:t>deliveryDuration</w:t>
-      </w:r>
-      <w:proofErr w:type="spellEnd"/>
-      <w:r>
-        <w:rPr>
-          <w:rFonts w:ascii="Arial" w:eastAsia="Arial" w:hAnsi="Arial" w:cs="Arial"/>
-          <w:sz w:val="22"/>
-          <w:szCs w:val="22"/>
-        </w:rPr>
-        <w:t xml:space="preserve"> = distance / average miles of </w:t>
-      </w:r>
-      <w:proofErr w:type="gramStart"/>
-      <w:r>
-        <w:rPr>
-          <w:rFonts w:ascii="Arial" w:eastAsia="Arial" w:hAnsi="Arial" w:cs="Arial"/>
-          <w:sz w:val="22"/>
-          <w:szCs w:val="22"/>
-        </w:rPr>
-        <w:t>truck(</w:t>
-      </w:r>
-      <w:proofErr w:type="gramEnd"/>
-      <w:r>
-        <w:rPr>
-          <w:rFonts w:ascii="Arial" w:eastAsia="Arial" w:hAnsi="Arial" w:cs="Arial"/>
-          <w:sz w:val="22"/>
-          <w:szCs w:val="22"/>
-        </w:rPr>
-        <w:t>18)</w:t>
-      </w:r>
-    </w:p>
-    <w:p>
-      <w:pPr>
-        <w:pStyle w:val="Body"/>
-        <w:spacing w:line="360" w:lineRule="auto"/>
-        <w:rPr>
-          <w:rFonts w:ascii="Arial" w:eastAsia="Arial" w:hAnsi="Arial" w:cs="Arial"/>
-          <w:sz w:val="22"/>
-          <w:szCs w:val="22"/>
-        </w:rPr>
-      </w:pPr>
-      <w:r>
-        <w:rPr>
-          <w:rFonts w:ascii="Arial" w:eastAsia="Arial" w:hAnsi="Arial" w:cs="Arial"/>
-          <w:sz w:val="22"/>
-          <w:szCs w:val="22"/>
-        </w:rPr>
-        <w:tab/>
-      </w:r>
-      <w:r>
-        <w:rPr>
-          <w:rFonts w:ascii="Arial" w:eastAsia="Arial" w:hAnsi="Arial" w:cs="Arial"/>
-          <w:sz w:val="22"/>
-          <w:szCs w:val="22"/>
-        </w:rPr>
-        <w:tab/>
-      </w:r>
-      <w:r>
-        <w:rPr>
-          <w:rFonts w:ascii="Arial" w:eastAsia="Arial" w:hAnsi="Arial" w:cs="Arial"/>
-          <w:sz w:val="22"/>
-          <w:szCs w:val="22"/>
-        </w:rPr>
-        <w:tab/>
-        <w:t>truck</w:t>
-      </w:r>
-      <w:r>
-        <w:rPr>
-          <w:rFonts w:ascii="Arial" w:hAnsi="Arial"/>
-          <w:sz w:val="22"/>
-          <w:szCs w:val="22"/>
-        </w:rPr>
-        <w:t>’s miles = truck’s miles + distance #total miles used to delivery current package</w:t>
-      </w:r>
-    </w:p>
-    <w:p>
-      <w:pPr>
-        <w:pStyle w:val="Body"/>
-        <w:spacing w:line="360" w:lineRule="auto"/>
-        <w:rPr>
-          <w:rFonts w:ascii="Arial" w:eastAsia="Arial" w:hAnsi="Arial" w:cs="Arial"/>
-          <w:sz w:val="22"/>
-          <w:szCs w:val="22"/>
-        </w:rPr>
-      </w:pPr>
-      <w:r>
-        <w:rPr>
-          <w:rFonts w:ascii="Arial" w:eastAsia="Arial" w:hAnsi="Arial" w:cs="Arial"/>
-          <w:sz w:val="22"/>
-          <w:szCs w:val="22"/>
-        </w:rPr>
-        <w:tab/>
-      </w:r>
-      <w:r>
-        <w:rPr>
-          <w:rFonts w:ascii="Arial" w:eastAsia="Arial" w:hAnsi="Arial" w:cs="Arial"/>
-          <w:sz w:val="22"/>
-          <w:szCs w:val="22"/>
-        </w:rPr>
-        <w:tab/>
-      </w:r>
-      <w:r>
-        <w:rPr>
-          <w:rFonts w:ascii="Arial" w:eastAsia="Arial" w:hAnsi="Arial" w:cs="Arial"/>
-          <w:sz w:val="22"/>
-          <w:szCs w:val="22"/>
-        </w:rPr>
-        <w:tab/>
-        <w:t>truck</w:t>
-      </w:r>
-      <w:r>
-        <w:rPr>
-          <w:rFonts w:ascii="Arial" w:hAnsi="Arial"/>
-          <w:sz w:val="22"/>
-          <w:szCs w:val="22"/>
-        </w:rPr>
-        <w:t>’s address = current package address</w:t>
-      </w:r>
-    </w:p>
-    <w:p>
-      <w:pPr>
-        <w:pStyle w:val="Body"/>
-        <w:spacing w:line="360" w:lineRule="auto"/>
-        <w:rPr>
-          <w:rFonts w:ascii="Arial" w:eastAsia="Arial" w:hAnsi="Arial" w:cs="Arial"/>
-          <w:sz w:val="22"/>
-          <w:szCs w:val="22"/>
-        </w:rPr>
-      </w:pPr>
-      <w:r>
-        <w:rPr>
-          <w:rFonts w:ascii="Arial" w:eastAsia="Arial" w:hAnsi="Arial" w:cs="Arial"/>
-          <w:sz w:val="22"/>
-          <w:szCs w:val="22"/>
-        </w:rPr>
-        <w:tab/>
-      </w:r>
-      <w:r>
-        <w:rPr>
-          <w:rFonts w:ascii="Arial" w:eastAsia="Arial" w:hAnsi="Arial" w:cs="Arial"/>
-          <w:sz w:val="22"/>
-          <w:szCs w:val="22"/>
-        </w:rPr>
-        <w:tab/>
-      </w:r>
-      <w:r>
-        <w:rPr>
-          <w:rFonts w:ascii="Arial" w:eastAsia="Arial" w:hAnsi="Arial" w:cs="Arial"/>
-          <w:sz w:val="22"/>
-          <w:szCs w:val="22"/>
-        </w:rPr>
-        <w:tab/>
-        <w:t>truck</w:t>
-      </w:r>
-      <w:r>
-        <w:rPr>
-          <w:rFonts w:ascii="Arial" w:hAnsi="Arial"/>
-          <w:sz w:val="22"/>
-          <w:szCs w:val="22"/>
-        </w:rPr>
-        <w:t xml:space="preserve">’s time = truck’s time + </w:t>
-      </w:r>
-      <w:proofErr w:type="spellStart"/>
-      <w:r>
-        <w:rPr>
-          <w:rFonts w:ascii="Arial" w:hAnsi="Arial"/>
-          <w:sz w:val="22"/>
-          <w:szCs w:val="22"/>
-        </w:rPr>
-        <w:t>deliveryDuration</w:t>
-      </w:r>
-      <w:proofErr w:type="spellEnd"/>
-      <w:r>
-        <w:rPr>
-          <w:rFonts w:ascii="Arial" w:hAnsi="Arial"/>
-          <w:sz w:val="22"/>
-          <w:szCs w:val="22"/>
-        </w:rPr>
-        <w:t xml:space="preserve"> #truck’s Time is initially the departure time of the truck</w:t>
-      </w:r>
-    </w:p>
-    <w:p>
-      <w:pPr>
-        <w:pStyle w:val="Body"/>
-        <w:spacing w:line="360" w:lineRule="auto"/>
-        <w:rPr>
-          <w:rFonts w:ascii="Arial" w:eastAsia="Arial" w:hAnsi="Arial" w:cs="Arial"/>
-          <w:sz w:val="22"/>
-          <w:szCs w:val="22"/>
-        </w:rPr>
-      </w:pPr>
-      <w:r>
-        <w:rPr>
-          <w:rFonts w:ascii="Arial" w:eastAsia="Arial" w:hAnsi="Arial" w:cs="Arial"/>
-          <w:sz w:val="22"/>
-          <w:szCs w:val="22"/>
-        </w:rPr>
-        <w:tab/>
-      </w:r>
-      <w:r>
-        <w:rPr>
-          <w:rFonts w:ascii="Arial" w:eastAsia="Arial" w:hAnsi="Arial" w:cs="Arial"/>
-          <w:sz w:val="22"/>
-          <w:szCs w:val="22"/>
-        </w:rPr>
-        <w:tab/>
-      </w:r>
-      <w:r>
-        <w:rPr>
-          <w:rFonts w:ascii="Arial" w:eastAsia="Arial" w:hAnsi="Arial" w:cs="Arial"/>
-          <w:sz w:val="22"/>
-          <w:szCs w:val="22"/>
-        </w:rPr>
-        <w:tab/>
-        <w:t>package</w:t>
-      </w:r>
-      <w:r>
-        <w:rPr>
-          <w:rFonts w:ascii="Arial" w:hAnsi="Arial"/>
-          <w:sz w:val="22"/>
-          <w:szCs w:val="22"/>
-        </w:rPr>
-        <w:t>’s departure time = truck’s departure time</w:t>
-      </w:r>
-    </w:p>
-    <w:p>
-      <w:pPr>
-        <w:pStyle w:val="Body"/>
-        <w:spacing w:line="360" w:lineRule="auto"/>
-        <w:rPr>
-          <w:rFonts w:ascii="Arial" w:eastAsia="Arial" w:hAnsi="Arial" w:cs="Arial"/>
-          <w:sz w:val="22"/>
-          <w:szCs w:val="22"/>
-        </w:rPr>
-      </w:pPr>
-      <w:r>
-        <w:rPr>
-          <w:rFonts w:ascii="Arial" w:eastAsia="Arial" w:hAnsi="Arial" w:cs="Arial"/>
-          <w:sz w:val="22"/>
-          <w:szCs w:val="22"/>
-        </w:rPr>
-        <w:tab/>
-      </w:r>
-      <w:r>
-        <w:rPr>
-          <w:rFonts w:ascii="Arial" w:eastAsia="Arial" w:hAnsi="Arial" w:cs="Arial"/>
-          <w:sz w:val="22"/>
-          <w:szCs w:val="22"/>
-        </w:rPr>
-        <w:tab/>
-      </w:r>
-      <w:r>
-        <w:rPr>
-          <w:rFonts w:ascii="Arial" w:eastAsia="Arial" w:hAnsi="Arial" w:cs="Arial"/>
-          <w:sz w:val="22"/>
-          <w:szCs w:val="22"/>
-        </w:rPr>
-        <w:tab/>
-        <w:t>package delivery time = current truck time</w:t>
-      </w:r>
-    </w:p>
-    <w:p>
-      <w:pPr>
-        <w:pStyle w:val="Body"/>
-        <w:spacing w:line="360" w:lineRule="auto"/>
-        <w:rPr>
-          <w:rFonts w:ascii="Arial" w:eastAsia="Arial" w:hAnsi="Arial" w:cs="Arial"/>
-          <w:sz w:val="22"/>
-          <w:szCs w:val="22"/>
-        </w:rPr>
-      </w:pPr>
-      <w:r>
-        <w:rPr>
-          <w:rFonts w:ascii="Arial" w:eastAsia="Arial" w:hAnsi="Arial" w:cs="Arial"/>
-          <w:sz w:val="22"/>
-          <w:szCs w:val="22"/>
-        </w:rPr>
-        <w:tab/>
-        <w:t>#completes the delivery process</w:t>
-      </w:r>
-    </w:p>
-    <w:p>
-      <w:pPr>
-        <w:pStyle w:val="Heading"/>
-        <w:spacing w:line="360" w:lineRule="auto"/>
-        <w:rPr>
-          <w:rFonts w:ascii="Arial" w:eastAsia="Arial" w:hAnsi="Arial" w:cs="Arial"/>
-          <w:sz w:val="28"/>
-          <w:szCs w:val="28"/>
-        </w:rPr>
-      </w:pPr>
-      <w:r>
-        <w:rPr>
-          <w:rFonts w:ascii="Arial" w:hAnsi="Arial"/>
-          <w:sz w:val="28"/>
-          <w:szCs w:val="28"/>
-          <w:lang w:val="en-US"/>
-        </w:rPr>
-        <w:t>C2. Development Environment</w:t>
-      </w:r>
-    </w:p>
-    <w:p>
-      <w:pPr>
-        <w:pStyle w:val="Body"/>
-        <w:spacing w:line="360" w:lineRule="auto"/>
-        <w:rPr>
-          <w:rFonts w:ascii="Arial" w:eastAsia="Arial" w:hAnsi="Arial" w:cs="Arial"/>
-          <w:sz w:val="22"/>
-          <w:szCs w:val="22"/>
-        </w:rPr>
-      </w:pPr>
-      <w:r>
-        <w:rPr>
-          <w:rFonts w:ascii="Arial" w:hAnsi="Arial"/>
-          <w:b/>
-          <w:bCs/>
-          <w:sz w:val="22"/>
-          <w:szCs w:val="22"/>
-        </w:rPr>
-        <w:t xml:space="preserve">Programming environment: </w:t>
-      </w:r>
-      <w:r>
-        <w:rPr>
-          <w:rFonts w:ascii="Arial" w:hAnsi="Arial"/>
-          <w:sz w:val="22"/>
-          <w:szCs w:val="22"/>
-        </w:rPr>
-        <w:t>Visual Studios Code v1.86.0</w:t>
-      </w:r>
-    </w:p>
-    <w:p>
-      <w:pPr>
-        <w:pStyle w:val="Body"/>
-        <w:spacing w:line="360" w:lineRule="auto"/>
-        <w:rPr>
-          <w:rFonts w:ascii="Arial" w:eastAsia="Arial" w:hAnsi="Arial" w:cs="Arial"/>
-          <w:sz w:val="22"/>
-          <w:szCs w:val="22"/>
-        </w:rPr>
-      </w:pPr>
-      <w:r>
-        <w:rPr>
-          <w:rFonts w:ascii="Arial" w:hAnsi="Arial"/>
-          <w:b/>
-          <w:bCs/>
-          <w:sz w:val="22"/>
-          <w:szCs w:val="22"/>
-        </w:rPr>
         <w:t>OS:</w:t>
       </w:r>
       <w:r>
@@ -2653,7 +2707,6 @@
           <w:sz w:val="22"/>
           <w:szCs w:val="22"/>
         </w:rPr>
-        <w:lastRenderedPageBreak/>
         <w:t>Python version 3.12</w:t>
       </w:r>
     </w:p>
@@ -2803,21 +2856,12 @@
           <w:bCs/>
         </w:rPr>
       </w:pPr>
-      <w:proofErr w:type="spellStart"/>
       <w:r>
         <w:rPr>
           <w:b/>
           <w:bCs/>
         </w:rPr>
-        <w:t>sortPackages</w:t>
-      </w:r>
-      <w:proofErr w:type="spellEnd"/>
-      <w:r>
-        <w:rPr>
-          <w:b/>
-          <w:bCs/>
-        </w:rPr>
-        <w:t>:</w:t>
+        <w:t>sortPackages:</w:t>
       </w:r>
     </w:p>
     <w:p>
@@ -2859,21 +2903,12 @@
           <w:bCs/>
         </w:rPr>
       </w:pPr>
-      <w:proofErr w:type="spellStart"/>
       <w:r>
         <w:rPr>
           <w:b/>
           <w:bCs/>
         </w:rPr>
-        <w:t>deliverPackage</w:t>
-      </w:r>
-      <w:proofErr w:type="spellEnd"/>
-      <w:r>
-        <w:rPr>
-          <w:b/>
-          <w:bCs/>
-        </w:rPr>
-        <w:t>:</w:t>
+        <w:t>deliverPackage:</w:t>
       </w:r>
     </w:p>
     <w:p>
@@ -2886,15 +2921,7 @@
         <w:spacing w:line="360" w:lineRule="auto"/>
       </w:pPr>
       <w:r>
-        <w:t xml:space="preserve">Time complexity: The function calls the </w:t>
-      </w:r>
-      <w:proofErr w:type="spellStart"/>
-      <w:r>
-        <w:t>sortPackages</w:t>
-      </w:r>
-      <w:proofErr w:type="spellEnd"/>
-      <w:r>
-        <w:t xml:space="preserve"> function, which has the time complexity of O(n^2), then iterates through the returned sorted list of packages to deliver. This results in the time complexity of O(n^2).</w:t>
+        <w:t>Time complexity: The function calls the sortPackages function, which has the time complexity of O(n^2), then iterates through the returned sorted list of packages to deliver. This results in the time complexity of O(n^2).</w:t>
       </w:r>
     </w:p>
     <w:p>
@@ -2975,6 +3002,7 @@
         <w:spacing w:line="360" w:lineRule="auto"/>
       </w:pPr>
       <w:r>
+        <w:lastRenderedPageBreak/>
         <w:t xml:space="preserve">Space Complexity: The space requirements for the CSV readers are proportional to the number of rows (n) and columns (m) in the CSV, which would also be O(n) (O(n*m)). </w:t>
       </w:r>
     </w:p>
@@ -3031,7 +3059,6 @@
         <w:spacing w:line="360" w:lineRule="auto"/>
       </w:pPr>
       <w:r>
-        <w:lastRenderedPageBreak/>
         <w:t xml:space="preserve">Space complexity: Since it only creates package objects and adds them to the </w:t>
       </w:r>
       <w:r>
@@ -3253,16 +3280,63 @@
         </w:rPr>
       </w:pPr>
       <w:r>
-        <w:t>Overall,</w:t>
-      </w:r>
-      <w:r>
-        <w:t xml:space="preserve"> the time complexity of this project is majorly influenced by the algorithm used to sort the packages, which has the time complexity of O(n^2). As for the space complexity, it is dependent on all the data being processed and stored during execution. This includes the CSV files, </w:t>
-      </w:r>
-      <w:r>
+        <w:t xml:space="preserve">Overall, the time complexity of this project is majorly influenced by the algorithm used to sort the packages, which has the time complexity of O(n^2). As for the space complexity, it is dependent on all the data being processed and stored during execution. This includes the CSV files, HashMap usage, and other data structures used, which have O(n) space complexity. </w:t>
+      </w:r>
+    </w:p>
+    <w:p>
+      <w:pPr>
+        <w:pStyle w:val="Heading"/>
+        <w:spacing w:line="360" w:lineRule="auto"/>
+        <w:rPr>
+          <w:rFonts w:ascii="Arial" w:eastAsia="Arial" w:hAnsi="Arial" w:cs="Arial"/>
+          <w:sz w:val="28"/>
+          <w:szCs w:val="28"/>
+        </w:rPr>
+      </w:pPr>
+      <w:r>
+        <w:rPr>
+          <w:rFonts w:ascii="Arial" w:hAnsi="Arial"/>
+          <w:sz w:val="28"/>
+          <w:szCs w:val="28"/>
+          <w:lang w:val="en-US"/>
+        </w:rPr>
+        <w:lastRenderedPageBreak/>
+        <w:t>C4. Scalability and Adaptability</w:t>
+      </w:r>
+    </w:p>
+    <w:p>
+      <w:pPr>
+        <w:pStyle w:val="Body"/>
+        <w:spacing w:line="360" w:lineRule="auto"/>
+        <w:rPr>
+          <w:rFonts w:ascii="Arial" w:eastAsia="Arial" w:hAnsi="Arial" w:cs="Arial"/>
+          <w:sz w:val="28"/>
+          <w:szCs w:val="28"/>
+        </w:rPr>
+      </w:pPr>
+      <w:r>
+        <w:rPr>
+          <w:rFonts w:ascii="Arial" w:hAnsi="Arial"/>
+          <w:sz w:val="22"/>
+          <w:szCs w:val="22"/>
+        </w:rPr>
+        <w:t xml:space="preserve">The project can scale to accommodate additional packages due to the ability to utilize data structures such as the </w:t>
+      </w:r>
+      <w:r>
+        <w:rPr>
+          <w:rFonts w:ascii="Arial" w:hAnsi="Arial"/>
+          <w:sz w:val="22"/>
+          <w:szCs w:val="22"/>
+        </w:rPr>
         <w:t>HashMap</w:t>
       </w:r>
       <w:r>
-        <w:t xml:space="preserve"> usage, and other data structures used, which have O(n) space complexity. </w:t>
+        <w:rPr>
+          <w:rFonts w:ascii="Arial" w:hAnsi="Arial"/>
+          <w:sz w:val="22"/>
+          <w:szCs w:val="22"/>
+        </w:rPr>
+        <w:t xml:space="preserve"> for efficient retrieval and updates/changes to package data. Although time complexity may be affected by an increase of packages, such as in the algorithm that sorts the packages, this operation can be optimized to an operation that can handle a larger set of data.</w:t>
       </w:r>
     </w:p>
     <w:p>
@@ -3282,26 +3356,65 @@
           <w:szCs w:val="28"/>
           <w:lang w:val="en-US"/>
         </w:rPr>
-        <w:t>C4. Scalability and Adaptability</w:t>
-      </w:r>
-    </w:p>
-    <w:p>
-      <w:pPr>
-        <w:pStyle w:val="Body"/>
-        <w:spacing w:line="360" w:lineRule="auto"/>
-        <w:rPr>
-          <w:rFonts w:ascii="Arial" w:eastAsia="Arial" w:hAnsi="Arial" w:cs="Arial"/>
-          <w:sz w:val="28"/>
-          <w:szCs w:val="28"/>
-        </w:rPr>
-      </w:pPr>
-      <w:r>
-        <w:rPr>
-          <w:rFonts w:ascii="Arial" w:hAnsi="Arial"/>
-          <w:sz w:val="22"/>
-          <w:szCs w:val="22"/>
-        </w:rPr>
-        <w:t xml:space="preserve">The project can scale to accommodate additional packages due to the ability to utilize data structures such as the </w:t>
+        <w:t xml:space="preserve">C5. Software Efficiency and Maintainability </w:t>
+      </w:r>
+    </w:p>
+    <w:p>
+      <w:pPr>
+        <w:pStyle w:val="Body"/>
+        <w:spacing w:line="360" w:lineRule="auto"/>
+        <w:rPr>
+          <w:rFonts w:ascii="Arial" w:eastAsia="Arial" w:hAnsi="Arial" w:cs="Arial"/>
+          <w:sz w:val="28"/>
+          <w:szCs w:val="28"/>
+        </w:rPr>
+      </w:pPr>
+      <w:r>
+        <w:rPr>
+          <w:rFonts w:ascii="Arial" w:hAnsi="Arial"/>
+          <w:sz w:val="22"/>
+          <w:szCs w:val="22"/>
+        </w:rPr>
+        <w:t xml:space="preserve">The software is efficient because it utilizes modularization and encapsulation methods by separating the classes and different functionalities. It allows it to be more digestible and easier to debug. It also utilizes object-oriented programming concepts such as inheritance, polymorphism, and classes. This allows the program to be reusable, extendable, and easier to modify without causing major problems if any. </w:t>
+      </w:r>
+    </w:p>
+    <w:p>
+      <w:pPr>
+        <w:pStyle w:val="Heading"/>
+        <w:spacing w:line="360" w:lineRule="auto"/>
+        <w:rPr>
+          <w:rFonts w:ascii="Arial" w:eastAsia="Arial" w:hAnsi="Arial" w:cs="Arial"/>
+          <w:sz w:val="28"/>
+          <w:szCs w:val="28"/>
+        </w:rPr>
+      </w:pPr>
+      <w:r>
+        <w:rPr>
+          <w:rFonts w:ascii="Arial" w:hAnsi="Arial"/>
+          <w:sz w:val="28"/>
+          <w:szCs w:val="28"/>
+          <w:lang w:val="en-US"/>
+        </w:rPr>
+        <w:t xml:space="preserve">C6. Self-Adjusting Data Structures </w:t>
+      </w:r>
+    </w:p>
+    <w:p>
+      <w:pPr>
+        <w:pStyle w:val="Body"/>
+        <w:spacing w:line="360" w:lineRule="auto"/>
+        <w:rPr>
+          <w:rFonts w:ascii="Arial" w:eastAsia="Arial" w:hAnsi="Arial" w:cs="Arial"/>
+          <w:sz w:val="22"/>
+          <w:szCs w:val="22"/>
+        </w:rPr>
+      </w:pPr>
+      <w:r>
+        <w:rPr>
+          <w:rFonts w:ascii="Arial" w:hAnsi="Arial"/>
+          <w:sz w:val="22"/>
+          <w:szCs w:val="22"/>
+        </w:rPr>
+        <w:t>The strengths of the self-adjusting data structure (</w:t>
       </w:r>
       <w:r>
         <w:rPr>
@@ -3317,7 +3430,25 @@
           <w:sz w:val="22"/>
           <w:szCs w:val="22"/>
         </w:rPr>
-        <w:t xml:space="preserve"> for efficient retrieval and updates/changes to package data. Although time complexity may be affected by an increase of packages, such as in the algorithm that sorts the packages, this operation can be optimized to an operation that can handle a larger set of data.</w:t>
+        <w:t xml:space="preserve">) include adaptability to various sizes of datasets, allowing them to scale easily with data. It also offers quicker operations such as insertion, deletion, and lookup functions since the hash function can distribute keys evenly. Some weaknesses involve the possibility of a hash collision. This can occur if more than one key hashes to the same index, which can lead to weaker performance as the number of collisions increases. Along with that, if a hash function is poorly chosen, it will also cause an uneven key distribution, which will also affect performance negatively. Another weakness is that </w:t>
+      </w:r>
+      <w:proofErr w:type="spellStart"/>
+      <w:r>
+        <w:rPr>
+          <w:rFonts w:ascii="Arial" w:hAnsi="Arial"/>
+          <w:sz w:val="22"/>
+          <w:szCs w:val="22"/>
+        </w:rPr>
+        <w:t>HashMaps</w:t>
+      </w:r>
+      <w:proofErr w:type="spellEnd"/>
+      <w:r>
+        <w:rPr>
+          <w:rFonts w:ascii="Arial" w:hAnsi="Arial"/>
+          <w:sz w:val="22"/>
+          <w:szCs w:val="22"/>
+        </w:rPr>
+        <w:t xml:space="preserve"> may consume more memory than other data structures, especially if chaining is used as a collision resolution. </w:t>
       </w:r>
     </w:p>
     <w:p>
@@ -3335,187 +3466,75 @@
           <w:rFonts w:ascii="Arial" w:hAnsi="Arial"/>
           <w:sz w:val="28"/>
           <w:szCs w:val="28"/>
+          <w:lang w:val="nl-NL"/>
+        </w:rPr>
+        <w:t>C7. Data Key</w:t>
+      </w:r>
+    </w:p>
+    <w:p>
+      <w:pPr>
+        <w:pStyle w:val="Body"/>
+        <w:spacing w:line="360" w:lineRule="auto"/>
+        <w:rPr>
+          <w:rFonts w:ascii="Arial" w:eastAsia="Arial" w:hAnsi="Arial" w:cs="Arial"/>
+          <w:sz w:val="22"/>
+          <w:szCs w:val="22"/>
+        </w:rPr>
+      </w:pPr>
+      <w:r>
+        <w:rPr>
+          <w:rFonts w:ascii="Arial" w:hAnsi="Arial"/>
+          <w:sz w:val="22"/>
+          <w:szCs w:val="22"/>
+        </w:rPr>
+        <w:t xml:space="preserve">The choice of the key for delivery management would be the package ID. It is the most suitable choice for efficient look-up and the management of the package objects because it is a unique identifier and is assigned to every package. The other attributes, such as deadline, address, and status can also help organize or filter packages. They may not be the best option as the primary </w:t>
+      </w:r>
+      <w:r>
+        <w:rPr>
+          <w:rFonts w:ascii="Arial" w:hAnsi="Arial"/>
+          <w:sz w:val="22"/>
+          <w:szCs w:val="22"/>
+        </w:rPr>
+        <w:t>key,</w:t>
+      </w:r>
+      <w:r>
+        <w:rPr>
+          <w:rFonts w:ascii="Arial" w:hAnsi="Arial"/>
+          <w:sz w:val="22"/>
+          <w:szCs w:val="22"/>
+        </w:rPr>
+        <w:t xml:space="preserve"> but they can be useful as secondary keys.</w:t>
+      </w:r>
+    </w:p>
+    <w:p>
+      <w:pPr>
+        <w:pStyle w:val="Body"/>
+        <w:spacing w:line="360" w:lineRule="auto"/>
+        <w:rPr>
+          <w:rFonts w:ascii="Arial" w:eastAsia="Arial" w:hAnsi="Arial" w:cs="Arial"/>
+          <w:sz w:val="28"/>
+          <w:szCs w:val="28"/>
+        </w:rPr>
+      </w:pPr>
+    </w:p>
+    <w:p>
+      <w:pPr>
+        <w:pStyle w:val="Heading"/>
+        <w:spacing w:line="360" w:lineRule="auto"/>
+        <w:rPr>
+          <w:rFonts w:ascii="Arial" w:eastAsia="Arial" w:hAnsi="Arial" w:cs="Arial"/>
+          <w:sz w:val="28"/>
+          <w:szCs w:val="28"/>
+        </w:rPr>
+      </w:pPr>
+      <w:r>
+        <w:rPr>
+          <w:rFonts w:ascii="Arial" w:hAnsi="Arial"/>
+          <w:sz w:val="28"/>
+          <w:szCs w:val="28"/>
           <w:lang w:val="en-US"/>
         </w:rPr>
         <w:lastRenderedPageBreak/>
-        <w:t xml:space="preserve">C5. Software Efficiency and Maintainability </w:t>
-      </w:r>
-    </w:p>
-    <w:p>
-      <w:pPr>
-        <w:pStyle w:val="Body"/>
-        <w:spacing w:line="360" w:lineRule="auto"/>
-        <w:rPr>
-          <w:rFonts w:ascii="Arial" w:eastAsia="Arial" w:hAnsi="Arial" w:cs="Arial"/>
-          <w:sz w:val="28"/>
-          <w:szCs w:val="28"/>
-        </w:rPr>
-      </w:pPr>
-      <w:r>
-        <w:rPr>
-          <w:rFonts w:ascii="Arial" w:hAnsi="Arial"/>
-          <w:sz w:val="22"/>
-          <w:szCs w:val="22"/>
-        </w:rPr>
-        <w:t xml:space="preserve">The software is efficient because it utilizes modularization and encapsulation methods by separating the classes and different functionalities. It allows it to be more digestible and easier to debug. It also utilizes object-oriented programming concepts such as inheritance, polymorphism, and classes. This allows the program to be reusable, extendable, and easier to modify without causing major problems if any. </w:t>
-      </w:r>
-    </w:p>
-    <w:p>
-      <w:pPr>
-        <w:pStyle w:val="Heading"/>
-        <w:spacing w:line="360" w:lineRule="auto"/>
-        <w:rPr>
-          <w:rFonts w:ascii="Arial" w:eastAsia="Arial" w:hAnsi="Arial" w:cs="Arial"/>
-          <w:sz w:val="28"/>
-          <w:szCs w:val="28"/>
-        </w:rPr>
-      </w:pPr>
-      <w:r>
-        <w:rPr>
-          <w:rFonts w:ascii="Arial" w:hAnsi="Arial"/>
-          <w:sz w:val="28"/>
-          <w:szCs w:val="28"/>
-          <w:lang w:val="en-US"/>
-        </w:rPr>
-        <w:t xml:space="preserve">C6. Self-Adjusting Data Structures </w:t>
-      </w:r>
-    </w:p>
-    <w:p>
-      <w:pPr>
-        <w:pStyle w:val="Body"/>
-        <w:spacing w:line="360" w:lineRule="auto"/>
-        <w:rPr>
-          <w:rFonts w:ascii="Arial" w:eastAsia="Arial" w:hAnsi="Arial" w:cs="Arial"/>
-          <w:sz w:val="22"/>
-          <w:szCs w:val="22"/>
-        </w:rPr>
-      </w:pPr>
-      <w:r>
-        <w:rPr>
-          <w:rFonts w:ascii="Arial" w:hAnsi="Arial"/>
-          <w:sz w:val="22"/>
-          <w:szCs w:val="22"/>
-        </w:rPr>
-        <w:t>The strengths of the self-adjusting data structure (</w:t>
-      </w:r>
-      <w:r>
-        <w:rPr>
-          <w:rFonts w:ascii="Arial" w:hAnsi="Arial"/>
-          <w:sz w:val="22"/>
-          <w:szCs w:val="22"/>
-        </w:rPr>
-        <w:t>HashMap</w:t>
-      </w:r>
-      <w:r>
-        <w:rPr>
-          <w:rFonts w:ascii="Arial" w:hAnsi="Arial"/>
-          <w:sz w:val="22"/>
-          <w:szCs w:val="22"/>
-        </w:rPr>
-        <w:t xml:space="preserve">) include adaptability to various sizes of datasets, allowing them to scale easily with data. It also offers quicker operations such as insertion, deletion, and lookup functions since the hash function can distribute keys evenly. Some weaknesses involve the possibility of a hash collision. This can occur if more than one key hashes to the same index, which can lead to weaker performance as the number of collisions increases. Along with that, if a hash function is poorly chosen, it will also cause an uneven key distribution, which will also affect performance negatively. Another weakness is that </w:t>
-      </w:r>
-      <w:proofErr w:type="spellStart"/>
-      <w:r>
-        <w:rPr>
-          <w:rFonts w:ascii="Arial" w:hAnsi="Arial"/>
-          <w:sz w:val="22"/>
-          <w:szCs w:val="22"/>
-        </w:rPr>
-        <w:t>HashMaps</w:t>
-      </w:r>
-      <w:proofErr w:type="spellEnd"/>
-      <w:r>
-        <w:rPr>
-          <w:rFonts w:ascii="Arial" w:hAnsi="Arial"/>
-          <w:sz w:val="22"/>
-          <w:szCs w:val="22"/>
-        </w:rPr>
-        <w:t xml:space="preserve"> may consume more memory than other data structures, especially if chaining is used as a collision resolution. </w:t>
-      </w:r>
-    </w:p>
-    <w:p>
-      <w:pPr>
-        <w:pStyle w:val="Heading"/>
-        <w:spacing w:line="360" w:lineRule="auto"/>
-        <w:rPr>
-          <w:rFonts w:ascii="Arial" w:eastAsia="Arial" w:hAnsi="Arial" w:cs="Arial"/>
-          <w:sz w:val="28"/>
-          <w:szCs w:val="28"/>
-        </w:rPr>
-      </w:pPr>
-      <w:r>
-        <w:rPr>
-          <w:rFonts w:ascii="Arial" w:hAnsi="Arial"/>
-          <w:sz w:val="28"/>
-          <w:szCs w:val="28"/>
-          <w:lang w:val="nl-NL"/>
-        </w:rPr>
-        <w:t>C7. Data Key</w:t>
-      </w:r>
-    </w:p>
-    <w:p>
-      <w:pPr>
-        <w:pStyle w:val="Body"/>
-        <w:spacing w:line="360" w:lineRule="auto"/>
-        <w:rPr>
-          <w:rFonts w:ascii="Arial" w:eastAsia="Arial" w:hAnsi="Arial" w:cs="Arial"/>
-          <w:sz w:val="22"/>
-          <w:szCs w:val="22"/>
-        </w:rPr>
-      </w:pPr>
-      <w:r>
-        <w:rPr>
-          <w:rFonts w:ascii="Arial" w:hAnsi="Arial"/>
-          <w:sz w:val="22"/>
-          <w:szCs w:val="22"/>
-        </w:rPr>
-        <w:t xml:space="preserve">The choice of the key for delivery management would be the package ID. It is the most suitable choice for efficient look-up and the management of the package objects because it is a unique identifier and is assigned to every package. The other attributes, such as deadline, address, and status can also help organize or filter packages. They may not be the best option as the primary </w:t>
-      </w:r>
-      <w:r>
-        <w:rPr>
-          <w:rFonts w:ascii="Arial" w:hAnsi="Arial"/>
-          <w:sz w:val="22"/>
-          <w:szCs w:val="22"/>
-        </w:rPr>
-        <w:t>key,</w:t>
-      </w:r>
-      <w:r>
-        <w:rPr>
-          <w:rFonts w:ascii="Arial" w:hAnsi="Arial"/>
-          <w:sz w:val="22"/>
-          <w:szCs w:val="22"/>
-        </w:rPr>
-        <w:t xml:space="preserve"> but they can be useful as secondary keys.</w:t>
-      </w:r>
-    </w:p>
-    <w:p>
-      <w:pPr>
-        <w:pStyle w:val="Body"/>
-        <w:spacing w:line="360" w:lineRule="auto"/>
-        <w:rPr>
-          <w:rFonts w:ascii="Arial" w:eastAsia="Arial" w:hAnsi="Arial" w:cs="Arial"/>
-          <w:sz w:val="28"/>
-          <w:szCs w:val="28"/>
-        </w:rPr>
-      </w:pPr>
-    </w:p>
-    <w:p>
-      <w:pPr>
-        <w:pStyle w:val="Heading"/>
-        <w:spacing w:line="360" w:lineRule="auto"/>
-        <w:rPr>
-          <w:rFonts w:ascii="Arial" w:eastAsia="Arial" w:hAnsi="Arial" w:cs="Arial"/>
-          <w:sz w:val="28"/>
-          <w:szCs w:val="28"/>
-        </w:rPr>
-      </w:pPr>
-      <w:r>
-        <w:rPr>
-          <w:rFonts w:ascii="Arial" w:hAnsi="Arial"/>
-          <w:sz w:val="28"/>
-          <w:szCs w:val="28"/>
-          <w:lang w:val="en-US"/>
-        </w:rPr>
         <w:t>D. Sources</w:t>
       </w:r>
     </w:p>
@@ -3584,7 +3603,6 @@
           <w:sz w:val="28"/>
           <w:szCs w:val="28"/>
         </w:rPr>
-        <w:lastRenderedPageBreak/>
         <w:t>Lysecky</w:t>
       </w:r>
       <w:proofErr w:type="spellEnd"/>

</xml_diff>

<commit_message>
fix the dispatching issue... maybe take it out
</commit_message>
<xml_diff>
--- a/WriteUps/DSA2-C950- TASK1.docx
+++ b/WriteUps/DSA2-C950- TASK1.docx
@@ -475,23 +475,13 @@
           <w:szCs w:val="22"/>
         </w:rPr>
       </w:pPr>
-      <w:proofErr w:type="spellStart"/>
-      <w:r>
-        <w:rPr>
-          <w:rFonts w:ascii="Arial" w:hAnsi="Arial"/>
-          <w:sz w:val="22"/>
-          <w:szCs w:val="22"/>
-        </w:rPr>
-        <w:t>HashMaps</w:t>
-      </w:r>
-      <w:proofErr w:type="spellEnd"/>
-      <w:r>
-        <w:rPr>
-          <w:rFonts w:ascii="Arial" w:hAnsi="Arial"/>
-          <w:sz w:val="22"/>
-          <w:szCs w:val="22"/>
-        </w:rPr>
-        <w:t xml:space="preserve"> account for the relationships between the components required for the project due to its key-value relationship. Before implementing the algorithm, a HashMap can be constructed considering the package information provided in the Excel sheets found in the task. Each package can be given a unique ID, which will act as its key, while the object itself serves as the value. Using a HashMap also allows for efficient retrieval. It provides a constant-time average-case complexity, making it efficient to quickly access package information based on a unique ID. With collision handling, it ensures that different packages with the potential to have identical hash values can exist in the same HashMap. Finally, it also allows for dynamic updating of the data loaded into it. As packages are</w:t>
+      <w:r>
+        <w:rPr>
+          <w:rFonts w:ascii="Arial" w:hAnsi="Arial"/>
+          <w:sz w:val="22"/>
+          <w:szCs w:val="22"/>
+        </w:rPr>
+        <w:t>HashMaps account for the relationships between the components required for the project due to its key-value relationship. Before implementing the algorithm, a HashMap can be constructed considering the package information provided in the Excel sheets found in the task. Each package can be given a unique ID, which will act as its key, while the object itself serves as the value. Using a HashMap also allows for efficient retrieval. It provides a constant-time average-case complexity, making it efficient to quickly access package information based on a unique ID. With collision handling, it ensures that different packages with the potential to have identical hash values can exist in the same HashMap. Finally, it also allows for dynamic updating of the data loaded into it. As packages are</w:t>
       </w:r>
       <w:r>
         <w:rPr>
@@ -744,7 +734,6 @@
         </w:rPr>
         <w:t xml:space="preserve">package HashMap GET </w:t>
       </w:r>
-      <w:proofErr w:type="gramStart"/>
       <w:r>
         <w:rPr>
           <w:rFonts w:ascii="Arial" w:eastAsia="Arial" w:hAnsi="Arial" w:cs="Arial"/>
@@ -753,7 +742,6 @@
         </w:rPr>
         <w:t>packageID</w:t>
       </w:r>
-      <w:proofErr w:type="gramEnd"/>
     </w:p>
     <w:p>
       <w:pPr>
@@ -2774,19 +2762,8 @@
           <w:szCs w:val="28"/>
           <w:lang w:val="en-US"/>
         </w:rPr>
-        <w:t xml:space="preserve">C3. Space and Time complexity using Big-O </w:t>
-      </w:r>
-      <w:proofErr w:type="gramStart"/>
-      <w:r>
-        <w:rPr>
-          <w:rFonts w:ascii="Arial" w:hAnsi="Arial"/>
-          <w:sz w:val="28"/>
-          <w:szCs w:val="28"/>
-          <w:lang w:val="en-US"/>
-        </w:rPr>
-        <w:t>notation</w:t>
-      </w:r>
-      <w:proofErr w:type="gramEnd"/>
+        <w:t>C3. Space and Time complexity using Big-O notation</w:t>
+      </w:r>
     </w:p>
     <w:p>
       <w:pPr>
@@ -2920,21 +2897,12 @@
           <w:bCs/>
         </w:rPr>
       </w:pPr>
-      <w:proofErr w:type="spellStart"/>
       <w:r>
         <w:rPr>
           <w:b/>
           <w:bCs/>
         </w:rPr>
-        <w:t>readCSV</w:t>
-      </w:r>
-      <w:proofErr w:type="spellEnd"/>
-      <w:r>
-        <w:rPr>
-          <w:b/>
-          <w:bCs/>
-        </w:rPr>
-        <w:t>:</w:t>
+        <w:t>readCSV:</w:t>
       </w:r>
     </w:p>
     <w:p>
@@ -2983,21 +2951,12 @@
           <w:bCs/>
         </w:rPr>
       </w:pPr>
-      <w:proofErr w:type="spellStart"/>
       <w:r>
         <w:rPr>
           <w:b/>
           <w:bCs/>
         </w:rPr>
-        <w:t>loadPackages</w:t>
-      </w:r>
-      <w:proofErr w:type="spellEnd"/>
-      <w:r>
-        <w:rPr>
-          <w:b/>
-          <w:bCs/>
-        </w:rPr>
-        <w:t>:</w:t>
+        <w:t>loadPackages:</w:t>
       </w:r>
     </w:p>
     <w:p>
@@ -3051,21 +3010,12 @@
           <w:bCs/>
         </w:rPr>
       </w:pPr>
-      <w:proofErr w:type="spellStart"/>
       <w:r>
         <w:rPr>
           <w:b/>
           <w:bCs/>
         </w:rPr>
-        <w:t>createLocationDictionary</w:t>
-      </w:r>
-      <w:proofErr w:type="spellEnd"/>
-      <w:r>
-        <w:rPr>
-          <w:b/>
-          <w:bCs/>
-        </w:rPr>
-        <w:t>:</w:t>
+        <w:t>createLocationDictionary:</w:t>
       </w:r>
     </w:p>
     <w:p>
@@ -3107,21 +3057,12 @@
           <w:bCs/>
         </w:rPr>
       </w:pPr>
-      <w:proofErr w:type="spellStart"/>
       <w:r>
         <w:rPr>
           <w:b/>
           <w:bCs/>
         </w:rPr>
-        <w:t>getLocationIndex</w:t>
-      </w:r>
-      <w:proofErr w:type="spellEnd"/>
-      <w:r>
-        <w:rPr>
-          <w:b/>
-          <w:bCs/>
-        </w:rPr>
-        <w:t>:</w:t>
+        <w:t>getLocationIndex:</w:t>
       </w:r>
     </w:p>
     <w:p>
@@ -3153,15 +3094,7 @@
         <w:spacing w:line="360" w:lineRule="auto"/>
       </w:pPr>
       <w:r>
-        <w:t xml:space="preserve">Space Complexity: No additional space is required for this function, meaning it has an </w:t>
-      </w:r>
-      <w:proofErr w:type="gramStart"/>
-      <w:r>
-        <w:t>O(</w:t>
-      </w:r>
-      <w:proofErr w:type="gramEnd"/>
-      <w:r>
-        <w:t>1) space complexity.</w:t>
+        <w:t>Space Complexity: No additional space is required for this function, meaning it has an O(1) space complexity.</w:t>
       </w:r>
     </w:p>
     <w:p>
@@ -3201,15 +3134,7 @@
         <w:spacing w:line="360" w:lineRule="auto"/>
       </w:pPr>
       <w:r>
-        <w:t xml:space="preserve">Time Complexity: Getting the distance from the CSV file that contains the distance is a constant time operation since it reads as a matrix. This means it has a time complexity of </w:t>
-      </w:r>
-      <w:proofErr w:type="gramStart"/>
-      <w:r>
-        <w:t>O(</w:t>
-      </w:r>
-      <w:proofErr w:type="gramEnd"/>
-      <w:r>
-        <w:t>1).</w:t>
+        <w:t>Time Complexity: Getting the distance from the CSV file that contains the distance is a constant time operation since it reads as a matrix. This means it has a time complexity of O(1).</w:t>
       </w:r>
     </w:p>
     <w:p>
@@ -3222,15 +3147,7 @@
         <w:spacing w:line="360" w:lineRule="auto"/>
       </w:pPr>
       <w:r>
-        <w:t xml:space="preserve">Space Complexity: No additional space is required for this function so it is </w:t>
-      </w:r>
-      <w:proofErr w:type="gramStart"/>
-      <w:r>
-        <w:t>O(</w:t>
-      </w:r>
-      <w:proofErr w:type="gramEnd"/>
-      <w:r>
-        <w:t>1) as well.</w:t>
+        <w:t>Space Complexity: No additional space is required for this function so it is O(1) as well.</w:t>
       </w:r>
     </w:p>
     <w:p>
@@ -3339,7 +3256,15 @@
           <w:sz w:val="22"/>
           <w:szCs w:val="22"/>
         </w:rPr>
-        <w:t xml:space="preserve">The software is efficient because it utilizes modularization and encapsulation methods by separating the classes and different functionalities. It allows it to be more digestible and easier to debug. It also utilizes object-oriented programming concepts such as inheritance, polymorphism, and classes. This allows the program to be reusable, extendable, and easier to modify without causing major problems if any. </w:t>
+        <w:t>The software is efficient because it utilizes modularization and encapsulation methods by separating the classes and different functionalities. It allows it to be more digestible and easier to debug. It also utilizes object-oriented programming concepts such as inheritance, polymorphism, and classes. This allows the program to be reusable, extendable, and easier to modify without causing major problems if any.</w:t>
+      </w:r>
+      <w:r>
+        <w:rPr>
+          <w:rFonts w:ascii="Arial" w:hAnsi="Arial"/>
+          <w:sz w:val="22"/>
+          <w:szCs w:val="22"/>
+        </w:rPr>
+        <w:t xml:space="preserve"> I also believe that the use of the chosen data structures and algorithms helps keep the data organized, easily accessible, and accurate. This allows for the data to be output efficiently.</w:t>
       </w:r>
     </w:p>
     <w:p>
@@ -3396,7 +3321,6 @@
         </w:rPr>
         <w:t xml:space="preserve">) include adaptability to various sizes of datasets, allowing them to scale easily with data. It also offers quicker operations such as insertion, deletion, and lookup functions since the hash function can distribute keys evenly. Some weaknesses involve the possibility of a hash collision. This can occur if more than one key hashes to the same index, which can lead to weaker performance as the number of collisions increases. Along with that, if a hash function is poorly chosen, it will also cause an uneven key distribution, which will also affect performance negatively. Another weakness is that </w:t>
       </w:r>
-      <w:proofErr w:type="spellStart"/>
       <w:r>
         <w:rPr>
           <w:rFonts w:ascii="Arial" w:hAnsi="Arial"/>
@@ -3405,7 +3329,6 @@
         </w:rPr>
         <w:t>HashMaps</w:t>
       </w:r>
-      <w:proofErr w:type="spellEnd"/>
       <w:r>
         <w:rPr>
           <w:rFonts w:ascii="Arial" w:hAnsi="Arial"/>
@@ -3451,7 +3374,16 @@
           <w:sz w:val="22"/>
           <w:szCs w:val="22"/>
         </w:rPr>
-        <w:t xml:space="preserve">The choice of the key for delivery management would be the package ID. It is the most suitable choice for efficient look-up and the management of the package objects because it is a unique identifier and is assigned to every package. The other attributes, such as deadline, address, and status can also help organize or filter packages. They may not be the best option as the primary </w:t>
+        <w:t xml:space="preserve">The choice of the key for delivery management would be the package ID. It is the most suitable choice for efficient look-up and the management of the package objects because it is a unique identifier and is assigned to every package. The other attributes, such as deadline, address, and </w:t>
+      </w:r>
+      <w:r>
+        <w:rPr>
+          <w:rFonts w:ascii="Arial" w:hAnsi="Arial"/>
+          <w:sz w:val="22"/>
+          <w:szCs w:val="22"/>
+        </w:rPr>
+        <w:lastRenderedPageBreak/>
+        <w:t xml:space="preserve">status can also help organize or filter packages. They may not be the best option as the primary </w:t>
       </w:r>
       <w:r>
         <w:rPr>
@@ -3498,7 +3430,6 @@
           <w:szCs w:val="28"/>
           <w:lang w:val="en-US"/>
         </w:rPr>
-        <w:lastRenderedPageBreak/>
         <w:t>D. Sources</w:t>
       </w:r>
     </w:p>
@@ -3518,18 +3449,8 @@
           <w:sz w:val="24"/>
           <w:szCs w:val="24"/>
         </w:rPr>
-        <w:t xml:space="preserve">Text goes </w:t>
-      </w:r>
-      <w:proofErr w:type="gramStart"/>
-      <w:r>
-        <w:rPr>
-          <w:rFonts w:ascii="Arial" w:hAnsi="Arial"/>
-          <w:sz w:val="24"/>
-          <w:szCs w:val="24"/>
-        </w:rPr>
-        <w:t>here</w:t>
-      </w:r>
-      <w:proofErr w:type="gramEnd"/>
+        <w:t>Text goes here</w:t>
+      </w:r>
     </w:p>
     <w:p>
       <w:pPr>
@@ -3560,23 +3481,13 @@
           <w:szCs w:val="28"/>
         </w:rPr>
       </w:pPr>
-      <w:proofErr w:type="spellStart"/>
-      <w:r>
-        <w:rPr>
-          <w:rFonts w:ascii="Arial" w:hAnsi="Arial"/>
-          <w:sz w:val="28"/>
-          <w:szCs w:val="28"/>
-        </w:rPr>
-        <w:t>Lysecky</w:t>
-      </w:r>
-      <w:proofErr w:type="spellEnd"/>
-      <w:r>
-        <w:rPr>
-          <w:rFonts w:ascii="Arial" w:hAnsi="Arial"/>
-          <w:sz w:val="28"/>
-          <w:szCs w:val="28"/>
-        </w:rPr>
-        <w:t xml:space="preserve">, R., &amp; Vahid, F. (2018, June). </w:t>
+      <w:r>
+        <w:rPr>
+          <w:rFonts w:ascii="Arial" w:hAnsi="Arial"/>
+          <w:sz w:val="28"/>
+          <w:szCs w:val="28"/>
+        </w:rPr>
+        <w:t xml:space="preserve">Lysecky, R., &amp; Vahid, F. (2018, June). </w:t>
       </w:r>
       <w:r>
         <w:rPr>
@@ -3594,25 +3505,7 @@
           <w:sz w:val="28"/>
           <w:szCs w:val="28"/>
         </w:rPr>
-        <w:t xml:space="preserve">. </w:t>
-      </w:r>
-      <w:proofErr w:type="spellStart"/>
-      <w:r>
-        <w:rPr>
-          <w:rFonts w:ascii="Arial" w:hAnsi="Arial"/>
-          <w:sz w:val="28"/>
-          <w:szCs w:val="28"/>
-        </w:rPr>
-        <w:t>zyBooks</w:t>
-      </w:r>
-      <w:proofErr w:type="spellEnd"/>
-      <w:r>
-        <w:rPr>
-          <w:rFonts w:ascii="Arial" w:hAnsi="Arial"/>
-          <w:sz w:val="28"/>
-          <w:szCs w:val="28"/>
-        </w:rPr>
-        <w:t>.</w:t>
+        <w:t>. zyBooks.</w:t>
       </w:r>
     </w:p>
     <w:p>
@@ -3634,16 +3527,7 @@
           <w:sz w:val="28"/>
           <w:szCs w:val="28"/>
         </w:rPr>
-        <w:t xml:space="preserve">Retrieved March 22, 2021, </w:t>
-      </w:r>
-      <w:proofErr w:type="gramStart"/>
-      <w:r>
-        <w:rPr>
-          <w:rFonts w:ascii="Arial" w:hAnsi="Arial"/>
-          <w:sz w:val="28"/>
-          <w:szCs w:val="28"/>
-        </w:rPr>
-        <w:t xml:space="preserve">from  </w:t>
+        <w:t xml:space="preserve">Retrieved March 22, 2021, from  </w:t>
       </w:r>
       <w:r>
         <w:rPr>
@@ -3651,7 +3535,6 @@
         </w:rPr>
         <w:t>https://learn.zybooks.com/zybook/WGUC950AY20182019/</w:t>
       </w:r>
-      <w:proofErr w:type="gramEnd"/>
     </w:p>
     <w:p>
       <w:pPr>
@@ -3686,14 +3569,12 @@
         </w:rPr>
         <w:t xml:space="preserve">Nothing to write. Run your document through </w:t>
       </w:r>
-      <w:proofErr w:type="gramStart"/>
       <w:r>
         <w:rPr>
           <w:rStyle w:val="Hyperlink0"/>
         </w:rPr>
         <w:t>https://www.grammarly.com/</w:t>
       </w:r>
-      <w:proofErr w:type="gramEnd"/>
       <w:r>
         <w:rPr>
           <w:rFonts w:ascii="Arial" w:hAnsi="Arial"/>
@@ -3748,14 +3629,7 @@
     </w:r>
     <w:r>
       <w:tab/>
-    </w:r>
-    <w:proofErr w:type="gramStart"/>
-    <w:r>
-      <w:t>Page  of</w:t>
-    </w:r>
-    <w:proofErr w:type="gramEnd"/>
-    <w:r>
-      <w:t xml:space="preserve"> </w:t>
+      <w:t xml:space="preserve">Page  of </w:t>
     </w:r>
   </w:p>
 </w:ftr>

</xml_diff>